<commit_message>
feat: agregando funcion para generar docx de certificado
</commit_message>
<xml_diff>
--- a/backend/src/Templates/certificado_plantilla_word.docx
+++ b/backend/src/Templates/certificado_plantilla_word.docx
@@ -198,6 +198,11 @@
           <w:rFonts w:ascii="Arial Narrow" w:hAnsi="Arial Narrow"/>
         </w:rPr>
       </w:r>
+      <w:r>
+        <w:rPr>
+          <w:rFonts w:ascii="Arial Narrow" w:hAnsi="Arial Narrow"/>
+        </w:rPr>
+      </w:r>
     </w:p>
     <w:p>
       <w:pPr>
@@ -235,6 +240,12 @@
           <w:color w:val="262626" w:themeColor="text1" w:themeTint="D9"/>
         </w:rPr>
         <w:tab/>
+      </w:r>
+      <w:r>
+        <w:rPr>
+          <w:rFonts w:ascii="Arial Narrow" w:hAnsi="Arial Narrow"/>
+          <w:color w:val="262626" w:themeColor="text1" w:themeTint="D9"/>
+        </w:rPr>
       </w:r>
       <w:r>
         <w:rPr>
@@ -329,6 +340,12 @@
           <w:color w:val="4f81bd" w:themeColor="accent1"/>
         </w:rPr>
       </w:r>
+      <w:r>
+        <w:rPr>
+          <w:rFonts w:ascii="Arial Narrow" w:hAnsi="Arial Narrow"/>
+          <w:color w:val="4f81bd" w:themeColor="accent1"/>
+        </w:rPr>
+      </w:r>
     </w:p>
     <w:p>
       <w:pPr>
@@ -357,6 +374,12 @@
           <w:color w:val="4f81bd" w:themeColor="accent1"/>
         </w:rPr>
         <w:tab/>
+      </w:r>
+      <w:r>
+        <w:rPr>
+          <w:rFonts w:ascii="Arial Narrow" w:hAnsi="Arial Narrow"/>
+          <w:color w:val="000000" w:themeColor="text1"/>
+        </w:rPr>
       </w:r>
       <w:r>
         <w:rPr>
@@ -412,6 +435,13 @@
           <w:color w:val="000000" w:themeColor="text1"/>
         </w:rPr>
       </w:r>
+      <w:r>
+        <w:rPr>
+          <w:rFonts w:ascii="Arial Narrow" w:hAnsi="Arial Narrow"/>
+          <w:b/>
+          <w:color w:val="000000" w:themeColor="text1"/>
+        </w:rPr>
+      </w:r>
     </w:p>
     <w:p>
       <w:pPr>
@@ -436,6 +466,17 @@
           <w:color w:val="000000" w:themeColor="text1"/>
           <w:sz w:val="24"/>
           <w:szCs w:val="24"/>
+        </w:rPr>
+        <w:tab/>
+      </w:r>
+      <w:r>
+        <w:rPr>
+          <w:rFonts w:ascii="Agency FB" w:hAnsi="Agency FB"/>
+          <w:b/>
+          <w:color w:val="000000" w:themeColor="text1"/>
+          <w:sz w:val="24"/>
+          <w:szCs w:val="24"/>
+          <w:lang w:val="en-US"/>
         </w:rPr>
         <w:tab/>
       </w:r>
@@ -455,10 +496,14 @@
           <w:color w:val="000000" w:themeColor="text1"/>
           <w:sz w:val="24"/>
           <w:szCs w:val="24"/>
-          <w:lang w:val="en-US"/>
         </w:rPr>
       </w:r>
-      <w:r>
+    </w:p>
+    <w:p>
+      <w:pPr>
+        <w:pBdr/>
+        <w:spacing w:after="0" w:line="240" w:lineRule="auto"/>
+        <w:ind/>
         <w:rPr>
           <w:rFonts w:ascii="Agency FB" w:hAnsi="Agency FB"/>
           <w:b/>
@@ -467,8 +512,7 @@
           <w:szCs w:val="24"/>
           <w:lang w:val="en-US"/>
         </w:rPr>
-        <w:tab/>
-      </w:r>
+      </w:pPr>
       <w:r>
         <w:rPr>
           <w:rFonts w:ascii="Agency FB" w:hAnsi="Agency FB"/>
@@ -479,30 +523,6 @@
           <w:lang w:val="en-US"/>
         </w:rPr>
       </w:r>
-      <w:r>
-        <w:rPr>
-          <w:rFonts w:ascii="Agency FB" w:hAnsi="Agency FB"/>
-          <w:b/>
-          <w:color w:val="000000" w:themeColor="text1"/>
-          <w:sz w:val="24"/>
-          <w:szCs w:val="24"/>
-        </w:rPr>
-      </w:r>
-    </w:p>
-    <w:p>
-      <w:pPr>
-        <w:pBdr/>
-        <w:spacing w:after="0" w:line="240" w:lineRule="auto"/>
-        <w:ind/>
-        <w:rPr>
-          <w:rFonts w:ascii="Agency FB" w:hAnsi="Agency FB"/>
-          <w:b/>
-          <w:color w:val="000000" w:themeColor="text1"/>
-          <w:sz w:val="24"/>
-          <w:szCs w:val="24"/>
-          <w:lang w:val="en-US"/>
-        </w:rPr>
-      </w:pPr>
       <w:r>
         <w:rPr>
           <w:rFonts w:ascii="Agency FB" w:hAnsi="Agency FB"/>
@@ -529,7 +549,7 @@
         <w:pBdr/>
         <w:shd w:val="clear" w:color="auto" w:fill="ffffff" w:themeFill="background1"/>
         <w:spacing w:after="0" w:line="240" w:lineRule="auto"/>
-        <w:ind w:firstLine="0"/>
+        <w:ind w:firstLine="708"/>
         <w:rPr>
           <w:rFonts w:ascii="Agency FB" w:hAnsi="Agency FB"/>
           <w:b/>
@@ -538,7 +558,6 @@
           <w:lang w:val="en-US"/>
         </w:rPr>
       </w:pPr>
-      <w:r/>
       <w:r>
         <w:rPr>
           <w:rFonts w:ascii="Agency FB" w:hAnsi="Agency FB"/>
@@ -547,7 +566,7 @@
           <w:szCs w:val="26"/>
           <w:lang w:val="es-ES"/>
         </w:rPr>
-        <w:t xml:space="preserve">{{fumigación}}</w:t>
+        <w:t xml:space="preserve">{fumigacion}</w:t>
       </w:r>
       <w:r>
         <w:rPr>
@@ -607,7 +626,7 @@
           <w:szCs w:val="26"/>
           <w:lang w:val="es-ES"/>
         </w:rPr>
-        <w:t xml:space="preserve">{{tanques_elevados}}  limpieza y desinfección de tanques elevados y cisternas de agua</w:t>
+        <w:t xml:space="preserve">{tanques_elevados}  limpieza y desinfección de tanques elevados y cisternas de agua</w:t>
       </w:r>
       <w:r>
         <w:rPr>
@@ -629,8 +648,6 @@
         </w:rPr>
         <w:tab/>
       </w:r>
-      <w:r/>
-      <w:r/>
       <w:r>
         <mc:AlternateContent>
           <mc:Choice Requires="wpg">
@@ -878,7 +895,7 @@
         <w:pBdr/>
         <w:shd w:val="clear" w:color="auto" w:fill="ffffff" w:themeFill="background1"/>
         <w:spacing w:after="0" w:line="240" w:lineRule="auto"/>
-        <w:ind/>
+        <w:ind w:firstLine="708"/>
         <w:rPr>
           <w:rFonts w:ascii="Agency FB" w:hAnsi="Agency FB"/>
           <w:b/>
@@ -895,7 +912,7 @@
           <w:szCs w:val="26"/>
           <w:lang w:val="es-ES"/>
         </w:rPr>
-        <w:t xml:space="preserve">{{desinsectación}}  Desinsectación</w:t>
+        <w:t xml:space="preserve">{desinsectacion}  Desinsectación</w:t>
       </w:r>
       <w:r>
         <w:rPr>
@@ -976,13 +993,22 @@
           <w:lang w:val="en-US"/>
         </w:rPr>
       </w:r>
+      <w:r>
+        <w:rPr>
+          <w:rFonts w:ascii="Agency FB" w:hAnsi="Agency FB"/>
+          <w:b/>
+          <w:sz w:val="26"/>
+          <w:szCs w:val="26"/>
+          <w:lang w:val="en-US"/>
+        </w:rPr>
+      </w:r>
     </w:p>
     <w:p>
       <w:pPr>
         <w:pBdr/>
         <w:shd w:val="clear" w:color="auto" w:fill="ffffff" w:themeFill="background1"/>
         <w:spacing w:after="0" w:line="240" w:lineRule="auto"/>
-        <w:ind/>
+        <w:ind w:firstLine="708"/>
         <w:rPr>
           <w:rFonts w:ascii="Agency FB" w:hAnsi="Agency FB"/>
           <w:b/>
@@ -999,7 +1025,7 @@
           <w:szCs w:val="26"/>
           <w:lang w:val="es-ES"/>
         </w:rPr>
-        <w:t xml:space="preserve">{{desratización}}  Desratización</w:t>
+        <w:t xml:space="preserve">{desratizacion}  Desratización</w:t>
       </w:r>
       <w:r>
         <w:rPr>
@@ -1049,7 +1075,7 @@
           <w:szCs w:val="26"/>
           <w:lang w:val="es-ES"/>
         </w:rPr>
-        <w:t xml:space="preserve">{{tanques_cisternas}}  Limpieza y desinfección de tanques cisternas de agua potable</w:t>
+        <w:t xml:space="preserve">{tanques_cisternas}  Limpieza y desinfección de tanques cisternas de agua potable</w:t>
       </w:r>
       <w:r>
         <w:rPr>
@@ -1071,7 +1097,6 @@
         </w:rPr>
         <w:tab/>
       </w:r>
-      <w:r/>
       <w:r>
         <w:rPr>
           <w:rFonts w:ascii="Agency FB" w:hAnsi="Agency FB"/>
@@ -1095,7 +1120,7 @@
       <w:pPr>
         <w:pBdr/>
         <w:spacing w:after="60" w:line="240" w:lineRule="auto"/>
-        <w:ind w:firstLine="142" w:left="-142"/>
+        <w:ind w:firstLine="850" w:left="-142"/>
         <w:rPr>
           <w:rFonts w:ascii="Agency FB" w:hAnsi="Agency FB"/>
           <w:b/>
@@ -1112,7 +1137,16 @@
           <w:szCs w:val="26"/>
           <w:lang w:val="es-ES"/>
         </w:rPr>
-        <w:t xml:space="preserve">{{desinfección}}  Desinfección</w:t>
+        <w:t xml:space="preserve">{desinfeccion}  Desinfección</w:t>
+      </w:r>
+      <w:r>
+        <w:rPr>
+          <w:rFonts w:ascii="Agency FB" w:hAnsi="Agency FB"/>
+          <w:b/>
+          <w:sz w:val="26"/>
+          <w:szCs w:val="26"/>
+          <w:lang w:val="en-US"/>
+        </w:rPr>
       </w:r>
       <w:r>
         <w:rPr>
@@ -1137,6 +1171,15 @@
           <w:lang w:val="en-US"/>
         </w:rPr>
       </w:pPr>
+      <w:r>
+        <w:rPr>
+          <w:rFonts w:ascii="Agency FB" w:hAnsi="Agency FB"/>
+          <w:b/>
+          <w:sz w:val="24"/>
+          <w:szCs w:val="24"/>
+          <w:lang w:val="en-US"/>
+        </w:rPr>
+      </w:r>
       <w:r>
         <w:rPr>
           <w:rFonts w:ascii="Agency FB" w:hAnsi="Agency FB"/>
@@ -1188,7 +1231,7 @@
           <w:u w:val="single"/>
           <w:lang w:val="es-ES"/>
         </w:rPr>
-        <w:t xml:space="preserve">{{client_name}}</w:t>
+        <w:t xml:space="preserve">{client_name}</w:t>
       </w:r>
       <w:r>
         <w:rPr>
@@ -1318,13 +1361,21 @@
           <w:sz w:val="28"/>
           <w:szCs w:val="28"/>
           <w:u w:val="single"/>
-          <w:lang w:val="en-US"/>
+        </w:rPr>
+      </w:r>
+      <w:r>
+        <w:rPr>
+          <w:rFonts w:ascii="Agency FB" w:hAnsi="Agency FB"/>
+          <w:b/>
+          <w:sz w:val="28"/>
+          <w:szCs w:val="28"/>
+          <w:u w:val="single"/>
         </w:rPr>
       </w:r>
     </w:p>
     <w:p>
       <w:pPr>
-        <w:pStyle w:val="668"/>
+        <w:pStyle w:val="889"/>
         <w:pBdr/>
         <w:spacing w:after="60" w:before="40" w:line="240" w:lineRule="auto"/>
         <w:ind w:left="0"/>
@@ -1353,7 +1404,7 @@
           <w:u w:val="single"/>
           <w:lang w:val="es-ES"/>
         </w:rPr>
-        <w:t xml:space="preserve">{{client_address}}</w:t>
+        <w:t xml:space="preserve">{client_address}</w:t>
       </w:r>
       <w:r>
         <w:rPr>
@@ -1476,13 +1527,12 @@
         </w:rPr>
         <w:t xml:space="preserve">  </w:t>
       </w:r>
-      <w:r/>
       <w:r>
         <w:rPr>
           <w:rFonts w:ascii="Agency FB" w:hAnsi="Agency FB"/>
           <w:sz w:val="28"/>
           <w:szCs w:val="28"/>
-          <w:lang w:val="es-ES"/>
+          <w:u w:val="single"/>
         </w:rPr>
       </w:r>
       <w:r>
@@ -1491,7 +1541,6 @@
           <w:sz w:val="28"/>
           <w:szCs w:val="28"/>
           <w:u w:val="single"/>
-          <w:lang w:val="es-ES"/>
         </w:rPr>
       </w:r>
     </w:p>
@@ -1528,7 +1577,7 @@
           <w:u w:val="single"/>
           <w:lang w:val="es-ES"/>
         </w:rPr>
-        <w:t xml:space="preserve">{{client_bysiness_type}}</w:t>
+        <w:t xml:space="preserve">{client_bysiness_type}</w:t>
       </w:r>
       <w:r>
         <w:rPr>
@@ -1651,14 +1700,14 @@
         </w:rPr>
         <w:t xml:space="preserve">  </w:t>
       </w:r>
-      <w:r/>
       <w:r>
         <w:rPr>
           <w:rFonts w:ascii="Agency FB" w:hAnsi="Agency FB"/>
           <w:b/>
+          <w:bCs/>
           <w:sz w:val="28"/>
           <w:szCs w:val="28"/>
-          <w:lang w:val="es-ES"/>
+          <w:u w:val="single"/>
         </w:rPr>
       </w:r>
       <w:r>
@@ -1669,7 +1718,6 @@
           <w:sz w:val="28"/>
           <w:szCs w:val="28"/>
           <w:u w:val="single"/>
-          <w:lang w:val="es-ES"/>
         </w:rPr>
       </w:r>
     </w:p>
@@ -1704,7 +1752,7 @@
           <w:u w:val="single"/>
           <w:lang w:val="es-ES"/>
         </w:rPr>
-        <w:t xml:space="preserve">{{client_area}}</w:t>
+        <w:t xml:space="preserve">{client_area}</w:t>
       </w:r>
       <w:r>
         <w:rPr>
@@ -1827,13 +1875,13 @@
         </w:rPr>
         <w:t xml:space="preserve">  </w:t>
       </w:r>
-      <w:r/>
       <w:r>
         <w:rPr>
           <w:rFonts w:ascii="Agency FB" w:hAnsi="Agency FB"/>
           <w:sz w:val="28"/>
           <w:szCs w:val="28"/>
-          <w:lang w:val="es-ES"/>
+          <w:highlight w:val="none"/>
+          <w:u w:val="single"/>
         </w:rPr>
       </w:r>
       <w:r>
@@ -1843,7 +1891,6 @@
           <w:szCs w:val="28"/>
           <w:highlight w:val="none"/>
           <w:u w:val="single"/>
-          <w:lang w:val="es-ES"/>
         </w:rPr>
       </w:r>
     </w:p>
@@ -1878,7 +1925,7 @@
           <w:u w:val="single"/>
           <w:lang w:val="es-ES"/>
         </w:rPr>
-        <w:t xml:space="preserve">{{cert_creation_date}}</w:t>
+        <w:t xml:space="preserve">cert_creation_date</w:t>
         <w:tab/>
       </w:r>
       <w:r>
@@ -1911,15 +1958,16 @@
           <w:u w:val="single"/>
           <w:lang w:val="es-ES"/>
         </w:rPr>
-        <w:t xml:space="preserve">{{client_expiration_date}}</w:t>
+        <w:t xml:space="preserve">client_expiration_date</w:t>
       </w:r>
       <w:r>
         <w:rPr>
           <w:rFonts w:ascii="Agency FB" w:hAnsi="Agency FB"/>
+          <w:b/>
+          <w:bCs/>
           <w:sz w:val="28"/>
           <w:szCs w:val="28"/>
           <w:u w:val="single"/>
-          <w:lang w:val="es-ES"/>
         </w:rPr>
       </w:r>
       <w:r>
@@ -1944,6 +1992,13 @@
           <w:szCs w:val="24"/>
         </w:rPr>
       </w:pPr>
+      <w:r>
+        <w:rPr>
+          <w:rFonts w:ascii="Agency FB" w:hAnsi="Agency FB"/>
+          <w:sz w:val="24"/>
+          <w:szCs w:val="24"/>
+        </w:rPr>
+      </w:r>
       <w:r>
         <w:rPr>
           <w:rFonts w:ascii="Agency FB" w:hAnsi="Agency FB"/>
@@ -2051,6 +2106,14 @@
           <w:szCs w:val="24"/>
         </w:rPr>
       </w:r>
+      <w:r>
+        <w:rPr>
+          <w:rFonts w:ascii="Agency FB" w:hAnsi="Agency FB"/>
+          <w:b/>
+          <w:sz w:val="24"/>
+          <w:szCs w:val="24"/>
+        </w:rPr>
+      </w:r>
     </w:p>
     <w:p>
       <w:pPr>
@@ -2061,6 +2124,11 @@
           <w:color w:val="000000" w:themeColor="text1"/>
         </w:rPr>
       </w:pPr>
+      <w:r>
+        <w:rPr>
+          <w:color w:val="000000" w:themeColor="text1"/>
+        </w:rPr>
+      </w:r>
       <w:r>
         <w:rPr>
           <w:color w:val="000000" w:themeColor="text1"/>
@@ -2094,7 +2162,6 @@
         <w:ind/>
         <w:rPr/>
       </w:pPr>
-      <w:r/>
       <w:r>
         <w:separator/>
       </w:r>
@@ -2109,7 +2176,6 @@
         <w:ind/>
         <w:rPr/>
       </w:pPr>
-      <w:r/>
       <w:r>
         <w:continuationSeparator/>
       </w:r>
@@ -2129,7 +2195,6 @@
         <w:ind/>
         <w:rPr/>
       </w:pPr>
-      <w:r/>
       <w:r>
         <w:separator/>
       </w:r>
@@ -2144,7 +2209,6 @@
         <w:ind/>
         <w:rPr/>
       </w:pPr>
-      <w:r/>
       <w:r>
         <w:continuationSeparator/>
       </w:r>
@@ -2450,9 +2514,9 @@
     <w:lsdException w:name="Bibliography" w:uiPriority="37"/>
     <w:lsdException w:name="TOC Heading" w:uiPriority="39" w:qFormat="1"/>
   </w:latentStyles>
-  <w:style w:type="table" w:styleId="11">
+  <w:style w:type="table" w:styleId="699">
     <w:name w:val="Table Grid"/>
-    <w:basedOn w:val="664"/>
+    <w:basedOn w:val="885"/>
     <w:uiPriority w:val="59"/>
     <w:pPr>
       <w:pBdr/>
@@ -2649,9 +2713,9 @@
       </w:tcPr>
     </w:tblStylePr>
   </w:style>
-  <w:style w:type="table" w:styleId="12">
+  <w:style w:type="table" w:styleId="700">
     <w:name w:val="Table Grid Light"/>
-    <w:basedOn w:val="664"/>
+    <w:basedOn w:val="885"/>
     <w:uiPriority w:val="59"/>
     <w:pPr>
       <w:pBdr/>
@@ -2848,9 +2912,9 @@
       </w:tcPr>
     </w:tblStylePr>
   </w:style>
-  <w:style w:type="table" w:styleId="13">
+  <w:style w:type="table" w:styleId="701">
     <w:name w:val="Plain Table 1"/>
-    <w:basedOn w:val="664"/>
+    <w:basedOn w:val="885"/>
     <w:uiPriority w:val="59"/>
     <w:pPr>
       <w:pBdr/>
@@ -3073,9 +3137,9 @@
       </w:tcPr>
     </w:tblStylePr>
   </w:style>
-  <w:style w:type="table" w:styleId="14">
+  <w:style w:type="table" w:styleId="702">
     <w:name w:val="Plain Table 2"/>
-    <w:basedOn w:val="664"/>
+    <w:basedOn w:val="885"/>
     <w:uiPriority w:val="59"/>
     <w:pPr>
       <w:pBdr/>
@@ -3306,9 +3370,9 @@
       </w:tcPr>
     </w:tblStylePr>
   </w:style>
-  <w:style w:type="table" w:styleId="15">
+  <w:style w:type="table" w:styleId="703">
     <w:name w:val="Plain Table 3"/>
-    <w:basedOn w:val="664"/>
+    <w:basedOn w:val="885"/>
     <w:uiPriority w:val="99"/>
     <w:pPr>
       <w:pBdr/>
@@ -3536,9 +3600,9 @@
       </w:tcPr>
     </w:tblStylePr>
   </w:style>
-  <w:style w:type="table" w:styleId="16">
+  <w:style w:type="table" w:styleId="704">
     <w:name w:val="Plain Table 4"/>
-    <w:basedOn w:val="664"/>
+    <w:basedOn w:val="885"/>
     <w:uiPriority w:val="99"/>
     <w:pPr>
       <w:pBdr/>
@@ -3752,9 +3816,9 @@
       </w:tcPr>
     </w:tblStylePr>
   </w:style>
-  <w:style w:type="table" w:styleId="17">
+  <w:style w:type="table" w:styleId="705">
     <w:name w:val="Plain Table 5"/>
-    <w:basedOn w:val="664"/>
+    <w:basedOn w:val="885"/>
     <w:uiPriority w:val="99"/>
     <w:pPr>
       <w:pBdr/>
@@ -3985,9 +4049,9 @@
       </w:tcPr>
     </w:tblStylePr>
   </w:style>
-  <w:style w:type="table" w:styleId="18">
+  <w:style w:type="table" w:styleId="706">
     <w:name w:val="Grid Table 1 Light"/>
-    <w:basedOn w:val="664"/>
+    <w:basedOn w:val="885"/>
     <w:uiPriority w:val="99"/>
     <w:pPr>
       <w:pBdr/>
@@ -4208,9 +4272,9 @@
       </w:tcPr>
     </w:tblStylePr>
   </w:style>
-  <w:style w:type="table" w:styleId="19">
+  <w:style w:type="table" w:styleId="707">
     <w:name w:val="Grid Table 1 Light - Accent 1"/>
-    <w:basedOn w:val="664"/>
+    <w:basedOn w:val="885"/>
     <w:uiPriority w:val="99"/>
     <w:pPr>
       <w:pBdr/>
@@ -4431,9 +4495,9 @@
       </w:tcPr>
     </w:tblStylePr>
   </w:style>
-  <w:style w:type="table" w:styleId="20">
+  <w:style w:type="table" w:styleId="708">
     <w:name w:val="Grid Table 1 Light - Accent 2"/>
-    <w:basedOn w:val="664"/>
+    <w:basedOn w:val="885"/>
     <w:uiPriority w:val="99"/>
     <w:pPr>
       <w:pBdr/>
@@ -4654,9 +4718,9 @@
       </w:tcPr>
     </w:tblStylePr>
   </w:style>
-  <w:style w:type="table" w:styleId="21">
+  <w:style w:type="table" w:styleId="709">
     <w:name w:val="Grid Table 1 Light - Accent 3"/>
-    <w:basedOn w:val="664"/>
+    <w:basedOn w:val="885"/>
     <w:uiPriority w:val="99"/>
     <w:pPr>
       <w:pBdr/>
@@ -4877,9 +4941,9 @@
       </w:tcPr>
     </w:tblStylePr>
   </w:style>
-  <w:style w:type="table" w:styleId="22">
+  <w:style w:type="table" w:styleId="710">
     <w:name w:val="Grid Table 1 Light - Accent 4"/>
-    <w:basedOn w:val="664"/>
+    <w:basedOn w:val="885"/>
     <w:uiPriority w:val="99"/>
     <w:pPr>
       <w:pBdr/>
@@ -5100,9 +5164,9 @@
       </w:tcPr>
     </w:tblStylePr>
   </w:style>
-  <w:style w:type="table" w:styleId="23">
+  <w:style w:type="table" w:styleId="711">
     <w:name w:val="Grid Table 1 Light - Accent 5"/>
-    <w:basedOn w:val="664"/>
+    <w:basedOn w:val="885"/>
     <w:uiPriority w:val="99"/>
     <w:pPr>
       <w:pBdr/>
@@ -5323,9 +5387,9 @@
       </w:tcPr>
     </w:tblStylePr>
   </w:style>
-  <w:style w:type="table" w:styleId="24">
+  <w:style w:type="table" w:styleId="712">
     <w:name w:val="Grid Table 1 Light - Accent 6"/>
-    <w:basedOn w:val="664"/>
+    <w:basedOn w:val="885"/>
     <w:uiPriority w:val="99"/>
     <w:pPr>
       <w:pBdr/>
@@ -5546,9 +5610,9 @@
       </w:tcPr>
     </w:tblStylePr>
   </w:style>
-  <w:style w:type="table" w:styleId="25">
+  <w:style w:type="table" w:styleId="713">
     <w:name w:val="Grid Table 2"/>
-    <w:basedOn w:val="664"/>
+    <w:basedOn w:val="885"/>
     <w:uiPriority w:val="99"/>
     <w:pPr>
       <w:pBdr/>
@@ -5778,9 +5842,9 @@
       </w:tcPr>
     </w:tblStylePr>
   </w:style>
-  <w:style w:type="table" w:styleId="26">
+  <w:style w:type="table" w:styleId="714">
     <w:name w:val="Grid Table 2 - Accent 1"/>
-    <w:basedOn w:val="664"/>
+    <w:basedOn w:val="885"/>
     <w:uiPriority w:val="99"/>
     <w:pPr>
       <w:pBdr/>
@@ -6010,9 +6074,9 @@
       </w:tcPr>
     </w:tblStylePr>
   </w:style>
-  <w:style w:type="table" w:styleId="27">
+  <w:style w:type="table" w:styleId="715">
     <w:name w:val="Grid Table 2 - Accent 2"/>
-    <w:basedOn w:val="664"/>
+    <w:basedOn w:val="885"/>
     <w:uiPriority w:val="99"/>
     <w:pPr>
       <w:pBdr/>
@@ -6242,9 +6306,9 @@
       </w:tcPr>
     </w:tblStylePr>
   </w:style>
-  <w:style w:type="table" w:styleId="28">
+  <w:style w:type="table" w:styleId="716">
     <w:name w:val="Grid Table 2 - Accent 3"/>
-    <w:basedOn w:val="664"/>
+    <w:basedOn w:val="885"/>
     <w:uiPriority w:val="99"/>
     <w:pPr>
       <w:pBdr/>
@@ -6474,9 +6538,9 @@
       </w:tcPr>
     </w:tblStylePr>
   </w:style>
-  <w:style w:type="table" w:styleId="29">
+  <w:style w:type="table" w:styleId="717">
     <w:name w:val="Grid Table 2 - Accent 4"/>
-    <w:basedOn w:val="664"/>
+    <w:basedOn w:val="885"/>
     <w:uiPriority w:val="99"/>
     <w:pPr>
       <w:pBdr/>
@@ -6706,9 +6770,9 @@
       </w:tcPr>
     </w:tblStylePr>
   </w:style>
-  <w:style w:type="table" w:styleId="30">
+  <w:style w:type="table" w:styleId="718">
     <w:name w:val="Grid Table 2 - Accent 5"/>
-    <w:basedOn w:val="664"/>
+    <w:basedOn w:val="885"/>
     <w:uiPriority w:val="99"/>
     <w:pPr>
       <w:pBdr/>
@@ -6938,9 +7002,9 @@
       </w:tcPr>
     </w:tblStylePr>
   </w:style>
-  <w:style w:type="table" w:styleId="31">
+  <w:style w:type="table" w:styleId="719">
     <w:name w:val="Grid Table 2 - Accent 6"/>
-    <w:basedOn w:val="664"/>
+    <w:basedOn w:val="885"/>
     <w:uiPriority w:val="99"/>
     <w:pPr>
       <w:pBdr/>
@@ -7170,9 +7234,9 @@
       </w:tcPr>
     </w:tblStylePr>
   </w:style>
-  <w:style w:type="table" w:styleId="32">
+  <w:style w:type="table" w:styleId="720">
     <w:name w:val="Grid Table 3"/>
-    <w:basedOn w:val="664"/>
+    <w:basedOn w:val="885"/>
     <w:uiPriority w:val="99"/>
     <w:pPr>
       <w:pBdr/>
@@ -7271,29 +7335,6 @@
         <w:tblBorders/>
       </w:tblPr>
       <w:tcPr>
-        <w:shd w:color="ffffff"/>
-        <w:tcBorders>
-          <w:top w:val="none" w:color="000000" w:sz="4" w:space="0"/>
-          <w:left w:val="none" w:color="000000" w:sz="4" w:space="0"/>
-          <w:bottom w:val="none" w:color="000000" w:sz="4" w:space="0"/>
-          <w:right w:val="none" w:color="000000" w:sz="4" w:space="0"/>
-        </w:tcBorders>
-      </w:tcPr>
-    </w:tblStylePr>
-    <w:tblStylePr w:type="firstRow">
-      <w:rPr>
-        <w:b/>
-        <w:color w:val="404040"/>
-      </w:rPr>
-      <w:pPr>
-        <w:pBdr/>
-        <w:spacing/>
-        <w:ind/>
-      </w:pPr>
-      <w:tblPr>
-        <w:tblBorders/>
-      </w:tblPr>
-      <w:tcPr>
         <w:shd w:val="clear" w:color="ffffff"/>
         <w:tcBorders>
           <w:top w:val="none" w:color="000000" w:sz="4" w:space="0"/>
@@ -7303,30 +7344,7 @@
         </w:tcBorders>
       </w:tcPr>
     </w:tblStylePr>
-    <w:tblStylePr w:type="lastCol">
-      <w:rPr>
-        <w:i/>
-        <w:color w:val="404040"/>
-      </w:rPr>
-      <w:pPr>
-        <w:pBdr/>
-        <w:spacing/>
-        <w:ind/>
-      </w:pPr>
-      <w:tblPr>
-        <w:tblBorders/>
-      </w:tblPr>
-      <w:tcPr>
-        <w:shd w:color="ffffff"/>
-        <w:tcBorders>
-          <w:top w:val="none" w:color="000000" w:sz="4" w:space="0"/>
-          <w:left w:val="none" w:color="000000" w:sz="4" w:space="0"/>
-          <w:bottom w:val="none" w:color="000000" w:sz="4" w:space="0"/>
-          <w:right w:val="none" w:color="000000" w:sz="4" w:space="0"/>
-        </w:tcBorders>
-      </w:tcPr>
-    </w:tblStylePr>
-    <w:tblStylePr w:type="lastRow">
+    <w:tblStylePr w:type="firstRow">
       <w:rPr>
         <w:b/>
         <w:color w:val="404040"/>
@@ -7349,6 +7367,52 @@
         </w:tcBorders>
       </w:tcPr>
     </w:tblStylePr>
+    <w:tblStylePr w:type="lastCol">
+      <w:rPr>
+        <w:i/>
+        <w:color w:val="404040"/>
+      </w:rPr>
+      <w:pPr>
+        <w:pBdr/>
+        <w:spacing/>
+        <w:ind/>
+      </w:pPr>
+      <w:tblPr>
+        <w:tblBorders/>
+      </w:tblPr>
+      <w:tcPr>
+        <w:shd w:val="clear" w:color="ffffff"/>
+        <w:tcBorders>
+          <w:top w:val="none" w:color="000000" w:sz="4" w:space="0"/>
+          <w:left w:val="none" w:color="000000" w:sz="4" w:space="0"/>
+          <w:bottom w:val="none" w:color="000000" w:sz="4" w:space="0"/>
+          <w:right w:val="none" w:color="000000" w:sz="4" w:space="0"/>
+        </w:tcBorders>
+      </w:tcPr>
+    </w:tblStylePr>
+    <w:tblStylePr w:type="lastRow">
+      <w:rPr>
+        <w:b/>
+        <w:color w:val="404040"/>
+      </w:rPr>
+      <w:pPr>
+        <w:pBdr/>
+        <w:spacing/>
+        <w:ind/>
+      </w:pPr>
+      <w:tblPr>
+        <w:tblBorders/>
+      </w:tblPr>
+      <w:tcPr>
+        <w:shd w:val="clear" w:color="ffffff"/>
+        <w:tcBorders>
+          <w:top w:val="none" w:color="000000" w:sz="4" w:space="0"/>
+          <w:left w:val="none" w:color="000000" w:sz="4" w:space="0"/>
+          <w:bottom w:val="none" w:color="000000" w:sz="4" w:space="0"/>
+          <w:right w:val="none" w:color="000000" w:sz="4" w:space="0"/>
+        </w:tcBorders>
+      </w:tcPr>
+    </w:tblStylePr>
     <w:tblStylePr w:type="nwCell">
       <w:pPr>
         <w:pBdr/>
@@ -7415,9 +7479,9 @@
       </w:tcPr>
     </w:tblStylePr>
   </w:style>
-  <w:style w:type="table" w:styleId="33">
+  <w:style w:type="table" w:styleId="721">
     <w:name w:val="Grid Table 3 - Accent 1"/>
-    <w:basedOn w:val="664"/>
+    <w:basedOn w:val="885"/>
     <w:uiPriority w:val="99"/>
     <w:pPr>
       <w:pBdr/>
@@ -7516,29 +7580,6 @@
         <w:tblBorders/>
       </w:tblPr>
       <w:tcPr>
-        <w:shd w:color="ffffff"/>
-        <w:tcBorders>
-          <w:top w:val="none" w:color="000000" w:sz="4" w:space="0"/>
-          <w:left w:val="none" w:color="000000" w:sz="4" w:space="0"/>
-          <w:bottom w:val="none" w:color="000000" w:sz="4" w:space="0"/>
-          <w:right w:val="none" w:color="000000" w:sz="4" w:space="0"/>
-        </w:tcBorders>
-      </w:tcPr>
-    </w:tblStylePr>
-    <w:tblStylePr w:type="firstRow">
-      <w:rPr>
-        <w:b/>
-        <w:color w:val="404040"/>
-      </w:rPr>
-      <w:pPr>
-        <w:pBdr/>
-        <w:spacing/>
-        <w:ind/>
-      </w:pPr>
-      <w:tblPr>
-        <w:tblBorders/>
-      </w:tblPr>
-      <w:tcPr>
         <w:shd w:val="clear" w:color="ffffff"/>
         <w:tcBorders>
           <w:top w:val="none" w:color="000000" w:sz="4" w:space="0"/>
@@ -7548,30 +7589,7 @@
         </w:tcBorders>
       </w:tcPr>
     </w:tblStylePr>
-    <w:tblStylePr w:type="lastCol">
-      <w:rPr>
-        <w:i/>
-        <w:color w:val="404040"/>
-      </w:rPr>
-      <w:pPr>
-        <w:pBdr/>
-        <w:spacing/>
-        <w:ind/>
-      </w:pPr>
-      <w:tblPr>
-        <w:tblBorders/>
-      </w:tblPr>
-      <w:tcPr>
-        <w:shd w:color="ffffff"/>
-        <w:tcBorders>
-          <w:top w:val="none" w:color="000000" w:sz="4" w:space="0"/>
-          <w:left w:val="none" w:color="000000" w:sz="4" w:space="0"/>
-          <w:bottom w:val="none" w:color="000000" w:sz="4" w:space="0"/>
-          <w:right w:val="none" w:color="000000" w:sz="4" w:space="0"/>
-        </w:tcBorders>
-      </w:tcPr>
-    </w:tblStylePr>
-    <w:tblStylePr w:type="lastRow">
+    <w:tblStylePr w:type="firstRow">
       <w:rPr>
         <w:b/>
         <w:color w:val="404040"/>
@@ -7594,6 +7612,52 @@
         </w:tcBorders>
       </w:tcPr>
     </w:tblStylePr>
+    <w:tblStylePr w:type="lastCol">
+      <w:rPr>
+        <w:i/>
+        <w:color w:val="404040"/>
+      </w:rPr>
+      <w:pPr>
+        <w:pBdr/>
+        <w:spacing/>
+        <w:ind/>
+      </w:pPr>
+      <w:tblPr>
+        <w:tblBorders/>
+      </w:tblPr>
+      <w:tcPr>
+        <w:shd w:val="clear" w:color="ffffff"/>
+        <w:tcBorders>
+          <w:top w:val="none" w:color="000000" w:sz="4" w:space="0"/>
+          <w:left w:val="none" w:color="000000" w:sz="4" w:space="0"/>
+          <w:bottom w:val="none" w:color="000000" w:sz="4" w:space="0"/>
+          <w:right w:val="none" w:color="000000" w:sz="4" w:space="0"/>
+        </w:tcBorders>
+      </w:tcPr>
+    </w:tblStylePr>
+    <w:tblStylePr w:type="lastRow">
+      <w:rPr>
+        <w:b/>
+        <w:color w:val="404040"/>
+      </w:rPr>
+      <w:pPr>
+        <w:pBdr/>
+        <w:spacing/>
+        <w:ind/>
+      </w:pPr>
+      <w:tblPr>
+        <w:tblBorders/>
+      </w:tblPr>
+      <w:tcPr>
+        <w:shd w:val="clear" w:color="ffffff"/>
+        <w:tcBorders>
+          <w:top w:val="none" w:color="000000" w:sz="4" w:space="0"/>
+          <w:left w:val="none" w:color="000000" w:sz="4" w:space="0"/>
+          <w:bottom w:val="none" w:color="000000" w:sz="4" w:space="0"/>
+          <w:right w:val="none" w:color="000000" w:sz="4" w:space="0"/>
+        </w:tcBorders>
+      </w:tcPr>
+    </w:tblStylePr>
     <w:tblStylePr w:type="nwCell">
       <w:pPr>
         <w:pBdr/>
@@ -7660,9 +7724,9 @@
       </w:tcPr>
     </w:tblStylePr>
   </w:style>
-  <w:style w:type="table" w:styleId="34">
+  <w:style w:type="table" w:styleId="722">
     <w:name w:val="Grid Table 3 - Accent 2"/>
-    <w:basedOn w:val="664"/>
+    <w:basedOn w:val="885"/>
     <w:uiPriority w:val="99"/>
     <w:pPr>
       <w:pBdr/>
@@ -7761,29 +7825,6 @@
         <w:tblBorders/>
       </w:tblPr>
       <w:tcPr>
-        <w:shd w:color="ffffff"/>
-        <w:tcBorders>
-          <w:top w:val="none" w:color="000000" w:sz="4" w:space="0"/>
-          <w:left w:val="none" w:color="000000" w:sz="4" w:space="0"/>
-          <w:bottom w:val="none" w:color="000000" w:sz="4" w:space="0"/>
-          <w:right w:val="none" w:color="000000" w:sz="4" w:space="0"/>
-        </w:tcBorders>
-      </w:tcPr>
-    </w:tblStylePr>
-    <w:tblStylePr w:type="firstRow">
-      <w:rPr>
-        <w:b/>
-        <w:color w:val="404040"/>
-      </w:rPr>
-      <w:pPr>
-        <w:pBdr/>
-        <w:spacing/>
-        <w:ind/>
-      </w:pPr>
-      <w:tblPr>
-        <w:tblBorders/>
-      </w:tblPr>
-      <w:tcPr>
         <w:shd w:val="clear" w:color="ffffff"/>
         <w:tcBorders>
           <w:top w:val="none" w:color="000000" w:sz="4" w:space="0"/>
@@ -7793,30 +7834,7 @@
         </w:tcBorders>
       </w:tcPr>
     </w:tblStylePr>
-    <w:tblStylePr w:type="lastCol">
-      <w:rPr>
-        <w:i/>
-        <w:color w:val="404040"/>
-      </w:rPr>
-      <w:pPr>
-        <w:pBdr/>
-        <w:spacing/>
-        <w:ind/>
-      </w:pPr>
-      <w:tblPr>
-        <w:tblBorders/>
-      </w:tblPr>
-      <w:tcPr>
-        <w:shd w:color="ffffff"/>
-        <w:tcBorders>
-          <w:top w:val="none" w:color="000000" w:sz="4" w:space="0"/>
-          <w:left w:val="none" w:color="000000" w:sz="4" w:space="0"/>
-          <w:bottom w:val="none" w:color="000000" w:sz="4" w:space="0"/>
-          <w:right w:val="none" w:color="000000" w:sz="4" w:space="0"/>
-        </w:tcBorders>
-      </w:tcPr>
-    </w:tblStylePr>
-    <w:tblStylePr w:type="lastRow">
+    <w:tblStylePr w:type="firstRow">
       <w:rPr>
         <w:b/>
         <w:color w:val="404040"/>
@@ -7839,6 +7857,52 @@
         </w:tcBorders>
       </w:tcPr>
     </w:tblStylePr>
+    <w:tblStylePr w:type="lastCol">
+      <w:rPr>
+        <w:i/>
+        <w:color w:val="404040"/>
+      </w:rPr>
+      <w:pPr>
+        <w:pBdr/>
+        <w:spacing/>
+        <w:ind/>
+      </w:pPr>
+      <w:tblPr>
+        <w:tblBorders/>
+      </w:tblPr>
+      <w:tcPr>
+        <w:shd w:val="clear" w:color="ffffff"/>
+        <w:tcBorders>
+          <w:top w:val="none" w:color="000000" w:sz="4" w:space="0"/>
+          <w:left w:val="none" w:color="000000" w:sz="4" w:space="0"/>
+          <w:bottom w:val="none" w:color="000000" w:sz="4" w:space="0"/>
+          <w:right w:val="none" w:color="000000" w:sz="4" w:space="0"/>
+        </w:tcBorders>
+      </w:tcPr>
+    </w:tblStylePr>
+    <w:tblStylePr w:type="lastRow">
+      <w:rPr>
+        <w:b/>
+        <w:color w:val="404040"/>
+      </w:rPr>
+      <w:pPr>
+        <w:pBdr/>
+        <w:spacing/>
+        <w:ind/>
+      </w:pPr>
+      <w:tblPr>
+        <w:tblBorders/>
+      </w:tblPr>
+      <w:tcPr>
+        <w:shd w:val="clear" w:color="ffffff"/>
+        <w:tcBorders>
+          <w:top w:val="none" w:color="000000" w:sz="4" w:space="0"/>
+          <w:left w:val="none" w:color="000000" w:sz="4" w:space="0"/>
+          <w:bottom w:val="none" w:color="000000" w:sz="4" w:space="0"/>
+          <w:right w:val="none" w:color="000000" w:sz="4" w:space="0"/>
+        </w:tcBorders>
+      </w:tcPr>
+    </w:tblStylePr>
     <w:tblStylePr w:type="nwCell">
       <w:pPr>
         <w:pBdr/>
@@ -7905,9 +7969,9 @@
       </w:tcPr>
     </w:tblStylePr>
   </w:style>
-  <w:style w:type="table" w:styleId="35">
+  <w:style w:type="table" w:styleId="723">
     <w:name w:val="Grid Table 3 - Accent 3"/>
-    <w:basedOn w:val="664"/>
+    <w:basedOn w:val="885"/>
     <w:uiPriority w:val="99"/>
     <w:pPr>
       <w:pBdr/>
@@ -8006,29 +8070,6 @@
         <w:tblBorders/>
       </w:tblPr>
       <w:tcPr>
-        <w:shd w:color="ffffff"/>
-        <w:tcBorders>
-          <w:top w:val="none" w:color="000000" w:sz="4" w:space="0"/>
-          <w:left w:val="none" w:color="000000" w:sz="4" w:space="0"/>
-          <w:bottom w:val="none" w:color="000000" w:sz="4" w:space="0"/>
-          <w:right w:val="none" w:color="000000" w:sz="4" w:space="0"/>
-        </w:tcBorders>
-      </w:tcPr>
-    </w:tblStylePr>
-    <w:tblStylePr w:type="firstRow">
-      <w:rPr>
-        <w:b/>
-        <w:color w:val="404040"/>
-      </w:rPr>
-      <w:pPr>
-        <w:pBdr/>
-        <w:spacing/>
-        <w:ind/>
-      </w:pPr>
-      <w:tblPr>
-        <w:tblBorders/>
-      </w:tblPr>
-      <w:tcPr>
         <w:shd w:val="clear" w:color="ffffff"/>
         <w:tcBorders>
           <w:top w:val="none" w:color="000000" w:sz="4" w:space="0"/>
@@ -8038,30 +8079,7 @@
         </w:tcBorders>
       </w:tcPr>
     </w:tblStylePr>
-    <w:tblStylePr w:type="lastCol">
-      <w:rPr>
-        <w:i/>
-        <w:color w:val="404040"/>
-      </w:rPr>
-      <w:pPr>
-        <w:pBdr/>
-        <w:spacing/>
-        <w:ind/>
-      </w:pPr>
-      <w:tblPr>
-        <w:tblBorders/>
-      </w:tblPr>
-      <w:tcPr>
-        <w:shd w:color="ffffff"/>
-        <w:tcBorders>
-          <w:top w:val="none" w:color="000000" w:sz="4" w:space="0"/>
-          <w:left w:val="none" w:color="000000" w:sz="4" w:space="0"/>
-          <w:bottom w:val="none" w:color="000000" w:sz="4" w:space="0"/>
-          <w:right w:val="none" w:color="000000" w:sz="4" w:space="0"/>
-        </w:tcBorders>
-      </w:tcPr>
-    </w:tblStylePr>
-    <w:tblStylePr w:type="lastRow">
+    <w:tblStylePr w:type="firstRow">
       <w:rPr>
         <w:b/>
         <w:color w:val="404040"/>
@@ -8084,6 +8102,52 @@
         </w:tcBorders>
       </w:tcPr>
     </w:tblStylePr>
+    <w:tblStylePr w:type="lastCol">
+      <w:rPr>
+        <w:i/>
+        <w:color w:val="404040"/>
+      </w:rPr>
+      <w:pPr>
+        <w:pBdr/>
+        <w:spacing/>
+        <w:ind/>
+      </w:pPr>
+      <w:tblPr>
+        <w:tblBorders/>
+      </w:tblPr>
+      <w:tcPr>
+        <w:shd w:val="clear" w:color="ffffff"/>
+        <w:tcBorders>
+          <w:top w:val="none" w:color="000000" w:sz="4" w:space="0"/>
+          <w:left w:val="none" w:color="000000" w:sz="4" w:space="0"/>
+          <w:bottom w:val="none" w:color="000000" w:sz="4" w:space="0"/>
+          <w:right w:val="none" w:color="000000" w:sz="4" w:space="0"/>
+        </w:tcBorders>
+      </w:tcPr>
+    </w:tblStylePr>
+    <w:tblStylePr w:type="lastRow">
+      <w:rPr>
+        <w:b/>
+        <w:color w:val="404040"/>
+      </w:rPr>
+      <w:pPr>
+        <w:pBdr/>
+        <w:spacing/>
+        <w:ind/>
+      </w:pPr>
+      <w:tblPr>
+        <w:tblBorders/>
+      </w:tblPr>
+      <w:tcPr>
+        <w:shd w:val="clear" w:color="ffffff"/>
+        <w:tcBorders>
+          <w:top w:val="none" w:color="000000" w:sz="4" w:space="0"/>
+          <w:left w:val="none" w:color="000000" w:sz="4" w:space="0"/>
+          <w:bottom w:val="none" w:color="000000" w:sz="4" w:space="0"/>
+          <w:right w:val="none" w:color="000000" w:sz="4" w:space="0"/>
+        </w:tcBorders>
+      </w:tcPr>
+    </w:tblStylePr>
     <w:tblStylePr w:type="nwCell">
       <w:pPr>
         <w:pBdr/>
@@ -8150,9 +8214,9 @@
       </w:tcPr>
     </w:tblStylePr>
   </w:style>
-  <w:style w:type="table" w:styleId="36">
+  <w:style w:type="table" w:styleId="724">
     <w:name w:val="Grid Table 3 - Accent 4"/>
-    <w:basedOn w:val="664"/>
+    <w:basedOn w:val="885"/>
     <w:uiPriority w:val="99"/>
     <w:pPr>
       <w:pBdr/>
@@ -8251,29 +8315,6 @@
         <w:tblBorders/>
       </w:tblPr>
       <w:tcPr>
-        <w:shd w:color="ffffff"/>
-        <w:tcBorders>
-          <w:top w:val="none" w:color="000000" w:sz="4" w:space="0"/>
-          <w:left w:val="none" w:color="000000" w:sz="4" w:space="0"/>
-          <w:bottom w:val="none" w:color="000000" w:sz="4" w:space="0"/>
-          <w:right w:val="none" w:color="000000" w:sz="4" w:space="0"/>
-        </w:tcBorders>
-      </w:tcPr>
-    </w:tblStylePr>
-    <w:tblStylePr w:type="firstRow">
-      <w:rPr>
-        <w:b/>
-        <w:color w:val="404040"/>
-      </w:rPr>
-      <w:pPr>
-        <w:pBdr/>
-        <w:spacing/>
-        <w:ind/>
-      </w:pPr>
-      <w:tblPr>
-        <w:tblBorders/>
-      </w:tblPr>
-      <w:tcPr>
         <w:shd w:val="clear" w:color="ffffff"/>
         <w:tcBorders>
           <w:top w:val="none" w:color="000000" w:sz="4" w:space="0"/>
@@ -8283,30 +8324,7 @@
         </w:tcBorders>
       </w:tcPr>
     </w:tblStylePr>
-    <w:tblStylePr w:type="lastCol">
-      <w:rPr>
-        <w:i/>
-        <w:color w:val="404040"/>
-      </w:rPr>
-      <w:pPr>
-        <w:pBdr/>
-        <w:spacing/>
-        <w:ind/>
-      </w:pPr>
-      <w:tblPr>
-        <w:tblBorders/>
-      </w:tblPr>
-      <w:tcPr>
-        <w:shd w:color="ffffff"/>
-        <w:tcBorders>
-          <w:top w:val="none" w:color="000000" w:sz="4" w:space="0"/>
-          <w:left w:val="none" w:color="000000" w:sz="4" w:space="0"/>
-          <w:bottom w:val="none" w:color="000000" w:sz="4" w:space="0"/>
-          <w:right w:val="none" w:color="000000" w:sz="4" w:space="0"/>
-        </w:tcBorders>
-      </w:tcPr>
-    </w:tblStylePr>
-    <w:tblStylePr w:type="lastRow">
+    <w:tblStylePr w:type="firstRow">
       <w:rPr>
         <w:b/>
         <w:color w:val="404040"/>
@@ -8329,6 +8347,52 @@
         </w:tcBorders>
       </w:tcPr>
     </w:tblStylePr>
+    <w:tblStylePr w:type="lastCol">
+      <w:rPr>
+        <w:i/>
+        <w:color w:val="404040"/>
+      </w:rPr>
+      <w:pPr>
+        <w:pBdr/>
+        <w:spacing/>
+        <w:ind/>
+      </w:pPr>
+      <w:tblPr>
+        <w:tblBorders/>
+      </w:tblPr>
+      <w:tcPr>
+        <w:shd w:val="clear" w:color="ffffff"/>
+        <w:tcBorders>
+          <w:top w:val="none" w:color="000000" w:sz="4" w:space="0"/>
+          <w:left w:val="none" w:color="000000" w:sz="4" w:space="0"/>
+          <w:bottom w:val="none" w:color="000000" w:sz="4" w:space="0"/>
+          <w:right w:val="none" w:color="000000" w:sz="4" w:space="0"/>
+        </w:tcBorders>
+      </w:tcPr>
+    </w:tblStylePr>
+    <w:tblStylePr w:type="lastRow">
+      <w:rPr>
+        <w:b/>
+        <w:color w:val="404040"/>
+      </w:rPr>
+      <w:pPr>
+        <w:pBdr/>
+        <w:spacing/>
+        <w:ind/>
+      </w:pPr>
+      <w:tblPr>
+        <w:tblBorders/>
+      </w:tblPr>
+      <w:tcPr>
+        <w:shd w:val="clear" w:color="ffffff"/>
+        <w:tcBorders>
+          <w:top w:val="none" w:color="000000" w:sz="4" w:space="0"/>
+          <w:left w:val="none" w:color="000000" w:sz="4" w:space="0"/>
+          <w:bottom w:val="none" w:color="000000" w:sz="4" w:space="0"/>
+          <w:right w:val="none" w:color="000000" w:sz="4" w:space="0"/>
+        </w:tcBorders>
+      </w:tcPr>
+    </w:tblStylePr>
     <w:tblStylePr w:type="nwCell">
       <w:pPr>
         <w:pBdr/>
@@ -8395,9 +8459,9 @@
       </w:tcPr>
     </w:tblStylePr>
   </w:style>
-  <w:style w:type="table" w:styleId="37">
+  <w:style w:type="table" w:styleId="725">
     <w:name w:val="Grid Table 3 - Accent 5"/>
-    <w:basedOn w:val="664"/>
+    <w:basedOn w:val="885"/>
     <w:uiPriority w:val="99"/>
     <w:pPr>
       <w:pBdr/>
@@ -8496,29 +8560,6 @@
         <w:tblBorders/>
       </w:tblPr>
       <w:tcPr>
-        <w:shd w:color="ffffff"/>
-        <w:tcBorders>
-          <w:top w:val="none" w:color="000000" w:sz="4" w:space="0"/>
-          <w:left w:val="none" w:color="000000" w:sz="4" w:space="0"/>
-          <w:bottom w:val="none" w:color="000000" w:sz="4" w:space="0"/>
-          <w:right w:val="none" w:color="000000" w:sz="4" w:space="0"/>
-        </w:tcBorders>
-      </w:tcPr>
-    </w:tblStylePr>
-    <w:tblStylePr w:type="firstRow">
-      <w:rPr>
-        <w:b/>
-        <w:color w:val="404040"/>
-      </w:rPr>
-      <w:pPr>
-        <w:pBdr/>
-        <w:spacing/>
-        <w:ind/>
-      </w:pPr>
-      <w:tblPr>
-        <w:tblBorders/>
-      </w:tblPr>
-      <w:tcPr>
         <w:shd w:val="clear" w:color="ffffff"/>
         <w:tcBorders>
           <w:top w:val="none" w:color="000000" w:sz="4" w:space="0"/>
@@ -8528,30 +8569,7 @@
         </w:tcBorders>
       </w:tcPr>
     </w:tblStylePr>
-    <w:tblStylePr w:type="lastCol">
-      <w:rPr>
-        <w:i/>
-        <w:color w:val="404040"/>
-      </w:rPr>
-      <w:pPr>
-        <w:pBdr/>
-        <w:spacing/>
-        <w:ind/>
-      </w:pPr>
-      <w:tblPr>
-        <w:tblBorders/>
-      </w:tblPr>
-      <w:tcPr>
-        <w:shd w:color="ffffff"/>
-        <w:tcBorders>
-          <w:top w:val="none" w:color="000000" w:sz="4" w:space="0"/>
-          <w:left w:val="none" w:color="000000" w:sz="4" w:space="0"/>
-          <w:bottom w:val="none" w:color="000000" w:sz="4" w:space="0"/>
-          <w:right w:val="none" w:color="000000" w:sz="4" w:space="0"/>
-        </w:tcBorders>
-      </w:tcPr>
-    </w:tblStylePr>
-    <w:tblStylePr w:type="lastRow">
+    <w:tblStylePr w:type="firstRow">
       <w:rPr>
         <w:b/>
         <w:color w:val="404040"/>
@@ -8574,6 +8592,52 @@
         </w:tcBorders>
       </w:tcPr>
     </w:tblStylePr>
+    <w:tblStylePr w:type="lastCol">
+      <w:rPr>
+        <w:i/>
+        <w:color w:val="404040"/>
+      </w:rPr>
+      <w:pPr>
+        <w:pBdr/>
+        <w:spacing/>
+        <w:ind/>
+      </w:pPr>
+      <w:tblPr>
+        <w:tblBorders/>
+      </w:tblPr>
+      <w:tcPr>
+        <w:shd w:val="clear" w:color="ffffff"/>
+        <w:tcBorders>
+          <w:top w:val="none" w:color="000000" w:sz="4" w:space="0"/>
+          <w:left w:val="none" w:color="000000" w:sz="4" w:space="0"/>
+          <w:bottom w:val="none" w:color="000000" w:sz="4" w:space="0"/>
+          <w:right w:val="none" w:color="000000" w:sz="4" w:space="0"/>
+        </w:tcBorders>
+      </w:tcPr>
+    </w:tblStylePr>
+    <w:tblStylePr w:type="lastRow">
+      <w:rPr>
+        <w:b/>
+        <w:color w:val="404040"/>
+      </w:rPr>
+      <w:pPr>
+        <w:pBdr/>
+        <w:spacing/>
+        <w:ind/>
+      </w:pPr>
+      <w:tblPr>
+        <w:tblBorders/>
+      </w:tblPr>
+      <w:tcPr>
+        <w:shd w:val="clear" w:color="ffffff"/>
+        <w:tcBorders>
+          <w:top w:val="none" w:color="000000" w:sz="4" w:space="0"/>
+          <w:left w:val="none" w:color="000000" w:sz="4" w:space="0"/>
+          <w:bottom w:val="none" w:color="000000" w:sz="4" w:space="0"/>
+          <w:right w:val="none" w:color="000000" w:sz="4" w:space="0"/>
+        </w:tcBorders>
+      </w:tcPr>
+    </w:tblStylePr>
     <w:tblStylePr w:type="nwCell">
       <w:pPr>
         <w:pBdr/>
@@ -8640,9 +8704,9 @@
       </w:tcPr>
     </w:tblStylePr>
   </w:style>
-  <w:style w:type="table" w:styleId="38">
+  <w:style w:type="table" w:styleId="726">
     <w:name w:val="Grid Table 3 - Accent 6"/>
-    <w:basedOn w:val="664"/>
+    <w:basedOn w:val="885"/>
     <w:uiPriority w:val="99"/>
     <w:pPr>
       <w:pBdr/>
@@ -8741,29 +8805,6 @@
         <w:tblBorders/>
       </w:tblPr>
       <w:tcPr>
-        <w:shd w:color="ffffff"/>
-        <w:tcBorders>
-          <w:top w:val="none" w:color="000000" w:sz="4" w:space="0"/>
-          <w:left w:val="none" w:color="000000" w:sz="4" w:space="0"/>
-          <w:bottom w:val="none" w:color="000000" w:sz="4" w:space="0"/>
-          <w:right w:val="none" w:color="000000" w:sz="4" w:space="0"/>
-        </w:tcBorders>
-      </w:tcPr>
-    </w:tblStylePr>
-    <w:tblStylePr w:type="firstRow">
-      <w:rPr>
-        <w:b/>
-        <w:color w:val="404040"/>
-      </w:rPr>
-      <w:pPr>
-        <w:pBdr/>
-        <w:spacing/>
-        <w:ind/>
-      </w:pPr>
-      <w:tblPr>
-        <w:tblBorders/>
-      </w:tblPr>
-      <w:tcPr>
         <w:shd w:val="clear" w:color="ffffff"/>
         <w:tcBorders>
           <w:top w:val="none" w:color="000000" w:sz="4" w:space="0"/>
@@ -8773,30 +8814,7 @@
         </w:tcBorders>
       </w:tcPr>
     </w:tblStylePr>
-    <w:tblStylePr w:type="lastCol">
-      <w:rPr>
-        <w:i/>
-        <w:color w:val="404040"/>
-      </w:rPr>
-      <w:pPr>
-        <w:pBdr/>
-        <w:spacing/>
-        <w:ind/>
-      </w:pPr>
-      <w:tblPr>
-        <w:tblBorders/>
-      </w:tblPr>
-      <w:tcPr>
-        <w:shd w:color="ffffff"/>
-        <w:tcBorders>
-          <w:top w:val="none" w:color="000000" w:sz="4" w:space="0"/>
-          <w:left w:val="none" w:color="000000" w:sz="4" w:space="0"/>
-          <w:bottom w:val="none" w:color="000000" w:sz="4" w:space="0"/>
-          <w:right w:val="none" w:color="000000" w:sz="4" w:space="0"/>
-        </w:tcBorders>
-      </w:tcPr>
-    </w:tblStylePr>
-    <w:tblStylePr w:type="lastRow">
+    <w:tblStylePr w:type="firstRow">
       <w:rPr>
         <w:b/>
         <w:color w:val="404040"/>
@@ -8819,6 +8837,52 @@
         </w:tcBorders>
       </w:tcPr>
     </w:tblStylePr>
+    <w:tblStylePr w:type="lastCol">
+      <w:rPr>
+        <w:i/>
+        <w:color w:val="404040"/>
+      </w:rPr>
+      <w:pPr>
+        <w:pBdr/>
+        <w:spacing/>
+        <w:ind/>
+      </w:pPr>
+      <w:tblPr>
+        <w:tblBorders/>
+      </w:tblPr>
+      <w:tcPr>
+        <w:shd w:val="clear" w:color="ffffff"/>
+        <w:tcBorders>
+          <w:top w:val="none" w:color="000000" w:sz="4" w:space="0"/>
+          <w:left w:val="none" w:color="000000" w:sz="4" w:space="0"/>
+          <w:bottom w:val="none" w:color="000000" w:sz="4" w:space="0"/>
+          <w:right w:val="none" w:color="000000" w:sz="4" w:space="0"/>
+        </w:tcBorders>
+      </w:tcPr>
+    </w:tblStylePr>
+    <w:tblStylePr w:type="lastRow">
+      <w:rPr>
+        <w:b/>
+        <w:color w:val="404040"/>
+      </w:rPr>
+      <w:pPr>
+        <w:pBdr/>
+        <w:spacing/>
+        <w:ind/>
+      </w:pPr>
+      <w:tblPr>
+        <w:tblBorders/>
+      </w:tblPr>
+      <w:tcPr>
+        <w:shd w:val="clear" w:color="ffffff"/>
+        <w:tcBorders>
+          <w:top w:val="none" w:color="000000" w:sz="4" w:space="0"/>
+          <w:left w:val="none" w:color="000000" w:sz="4" w:space="0"/>
+          <w:bottom w:val="none" w:color="000000" w:sz="4" w:space="0"/>
+          <w:right w:val="none" w:color="000000" w:sz="4" w:space="0"/>
+        </w:tcBorders>
+      </w:tcPr>
+    </w:tblStylePr>
     <w:tblStylePr w:type="nwCell">
       <w:pPr>
         <w:pBdr/>
@@ -8885,9 +8949,9 @@
       </w:tcPr>
     </w:tblStylePr>
   </w:style>
-  <w:style w:type="table" w:styleId="39">
+  <w:style w:type="table" w:styleId="727">
     <w:name w:val="Grid Table 4"/>
-    <w:basedOn w:val="664"/>
+    <w:basedOn w:val="885"/>
     <w:uiPriority w:val="59"/>
     <w:pPr>
       <w:pBdr/>
@@ -9118,9 +9182,9 @@
       </w:tcPr>
     </w:tblStylePr>
   </w:style>
-  <w:style w:type="table" w:styleId="40">
+  <w:style w:type="table" w:styleId="728">
     <w:name w:val="Grid Table 4 - Accent 1"/>
-    <w:basedOn w:val="664"/>
+    <w:basedOn w:val="885"/>
     <w:uiPriority w:val="59"/>
     <w:pPr>
       <w:pBdr/>
@@ -9351,9 +9415,9 @@
       </w:tcPr>
     </w:tblStylePr>
   </w:style>
-  <w:style w:type="table" w:styleId="41">
+  <w:style w:type="table" w:styleId="729">
     <w:name w:val="Grid Table 4 - Accent 2"/>
-    <w:basedOn w:val="664"/>
+    <w:basedOn w:val="885"/>
     <w:uiPriority w:val="59"/>
     <w:pPr>
       <w:pBdr/>
@@ -9584,9 +9648,9 @@
       </w:tcPr>
     </w:tblStylePr>
   </w:style>
-  <w:style w:type="table" w:styleId="42">
+  <w:style w:type="table" w:styleId="730">
     <w:name w:val="Grid Table 4 - Accent 3"/>
-    <w:basedOn w:val="664"/>
+    <w:basedOn w:val="885"/>
     <w:uiPriority w:val="59"/>
     <w:pPr>
       <w:pBdr/>
@@ -9817,9 +9881,9 @@
       </w:tcPr>
     </w:tblStylePr>
   </w:style>
-  <w:style w:type="table" w:styleId="43">
+  <w:style w:type="table" w:styleId="731">
     <w:name w:val="Grid Table 4 - Accent 4"/>
-    <w:basedOn w:val="664"/>
+    <w:basedOn w:val="885"/>
     <w:uiPriority w:val="59"/>
     <w:pPr>
       <w:pBdr/>
@@ -10050,9 +10114,9 @@
       </w:tcPr>
     </w:tblStylePr>
   </w:style>
-  <w:style w:type="table" w:styleId="44">
+  <w:style w:type="table" w:styleId="732">
     <w:name w:val="Grid Table 4 - Accent 5"/>
-    <w:basedOn w:val="664"/>
+    <w:basedOn w:val="885"/>
     <w:uiPriority w:val="59"/>
     <w:pPr>
       <w:pBdr/>
@@ -10283,9 +10347,9 @@
       </w:tcPr>
     </w:tblStylePr>
   </w:style>
-  <w:style w:type="table" w:styleId="45">
+  <w:style w:type="table" w:styleId="733">
     <w:name w:val="Grid Table 4 - Accent 6"/>
-    <w:basedOn w:val="664"/>
+    <w:basedOn w:val="885"/>
     <w:uiPriority w:val="59"/>
     <w:pPr>
       <w:pBdr/>
@@ -10516,9 +10580,9 @@
       </w:tcPr>
     </w:tblStylePr>
   </w:style>
-  <w:style w:type="table" w:styleId="46">
+  <w:style w:type="table" w:styleId="734">
     <w:name w:val="Grid Table 5 Dark"/>
-    <w:basedOn w:val="664"/>
+    <w:basedOn w:val="885"/>
     <w:uiPriority w:val="99"/>
     <w:pPr>
       <w:pBdr/>
@@ -10744,9 +10808,9 @@
       </w:tcPr>
     </w:tblStylePr>
   </w:style>
-  <w:style w:type="table" w:styleId="47">
+  <w:style w:type="table" w:styleId="735">
     <w:name w:val="Grid Table 5 Dark- Accent 1"/>
-    <w:basedOn w:val="664"/>
+    <w:basedOn w:val="885"/>
     <w:uiPriority w:val="99"/>
     <w:pPr>
       <w:pBdr/>
@@ -10972,9 +11036,9 @@
       </w:tcPr>
     </w:tblStylePr>
   </w:style>
-  <w:style w:type="table" w:styleId="48">
+  <w:style w:type="table" w:styleId="736">
     <w:name w:val="Grid Table 5 Dark - Accent 2"/>
-    <w:basedOn w:val="664"/>
+    <w:basedOn w:val="885"/>
     <w:uiPriority w:val="99"/>
     <w:pPr>
       <w:pBdr/>
@@ -11200,9 +11264,9 @@
       </w:tcPr>
     </w:tblStylePr>
   </w:style>
-  <w:style w:type="table" w:styleId="49">
+  <w:style w:type="table" w:styleId="737">
     <w:name w:val="Grid Table 5 Dark - Accent 3"/>
-    <w:basedOn w:val="664"/>
+    <w:basedOn w:val="885"/>
     <w:uiPriority w:val="99"/>
     <w:pPr>
       <w:pBdr/>
@@ -11428,9 +11492,9 @@
       </w:tcPr>
     </w:tblStylePr>
   </w:style>
-  <w:style w:type="table" w:styleId="50">
+  <w:style w:type="table" w:styleId="738">
     <w:name w:val="Grid Table 5 Dark- Accent 4"/>
-    <w:basedOn w:val="664"/>
+    <w:basedOn w:val="885"/>
     <w:uiPriority w:val="99"/>
     <w:pPr>
       <w:pBdr/>
@@ -11656,9 +11720,9 @@
       </w:tcPr>
     </w:tblStylePr>
   </w:style>
-  <w:style w:type="table" w:styleId="51">
+  <w:style w:type="table" w:styleId="739">
     <w:name w:val="Grid Table 5 Dark - Accent 5"/>
-    <w:basedOn w:val="664"/>
+    <w:basedOn w:val="885"/>
     <w:uiPriority w:val="99"/>
     <w:pPr>
       <w:pBdr/>
@@ -11884,9 +11948,9 @@
       </w:tcPr>
     </w:tblStylePr>
   </w:style>
-  <w:style w:type="table" w:styleId="52">
+  <w:style w:type="table" w:styleId="740">
     <w:name w:val="Grid Table 5 Dark - Accent 6"/>
-    <w:basedOn w:val="664"/>
+    <w:basedOn w:val="885"/>
     <w:uiPriority w:val="99"/>
     <w:pPr>
       <w:pBdr/>
@@ -12112,9 +12176,9 @@
       </w:tcPr>
     </w:tblStylePr>
   </w:style>
-  <w:style w:type="table" w:styleId="53">
+  <w:style w:type="table" w:styleId="741">
     <w:name w:val="Grid Table 6 Colorful"/>
-    <w:basedOn w:val="664"/>
+    <w:basedOn w:val="885"/>
     <w:uiPriority w:val="99"/>
     <w:pPr>
       <w:pBdr/>
@@ -12342,9 +12406,9 @@
       </w:tcPr>
     </w:tblStylePr>
   </w:style>
-  <w:style w:type="table" w:styleId="54">
+  <w:style w:type="table" w:styleId="742">
     <w:name w:val="Grid Table 6 Colorful - Accent 1"/>
-    <w:basedOn w:val="664"/>
+    <w:basedOn w:val="885"/>
     <w:uiPriority w:val="99"/>
     <w:pPr>
       <w:pBdr/>
@@ -12572,9 +12636,9 @@
       </w:tcPr>
     </w:tblStylePr>
   </w:style>
-  <w:style w:type="table" w:styleId="55">
+  <w:style w:type="table" w:styleId="743">
     <w:name w:val="Grid Table 6 Colorful - Accent 2"/>
-    <w:basedOn w:val="664"/>
+    <w:basedOn w:val="885"/>
     <w:uiPriority w:val="99"/>
     <w:pPr>
       <w:pBdr/>
@@ -12802,9 +12866,9 @@
       </w:tcPr>
     </w:tblStylePr>
   </w:style>
-  <w:style w:type="table" w:styleId="56">
+  <w:style w:type="table" w:styleId="744">
     <w:name w:val="Grid Table 6 Colorful - Accent 3"/>
-    <w:basedOn w:val="664"/>
+    <w:basedOn w:val="885"/>
     <w:uiPriority w:val="99"/>
     <w:pPr>
       <w:pBdr/>
@@ -13032,9 +13096,9 @@
       </w:tcPr>
     </w:tblStylePr>
   </w:style>
-  <w:style w:type="table" w:styleId="57">
+  <w:style w:type="table" w:styleId="745">
     <w:name w:val="Grid Table 6 Colorful - Accent 4"/>
-    <w:basedOn w:val="664"/>
+    <w:basedOn w:val="885"/>
     <w:uiPriority w:val="99"/>
     <w:pPr>
       <w:pBdr/>
@@ -13262,9 +13326,9 @@
       </w:tcPr>
     </w:tblStylePr>
   </w:style>
-  <w:style w:type="table" w:styleId="58">
+  <w:style w:type="table" w:styleId="746">
     <w:name w:val="Grid Table 6 Colorful - Accent 5"/>
-    <w:basedOn w:val="664"/>
+    <w:basedOn w:val="885"/>
     <w:uiPriority w:val="99"/>
     <w:pPr>
       <w:pBdr/>
@@ -13492,9 +13556,9 @@
       </w:tcPr>
     </w:tblStylePr>
   </w:style>
-  <w:style w:type="table" w:styleId="59">
+  <w:style w:type="table" w:styleId="747">
     <w:name w:val="Grid Table 6 Colorful - Accent 6"/>
-    <w:basedOn w:val="664"/>
+    <w:basedOn w:val="885"/>
     <w:uiPriority w:val="99"/>
     <w:pPr>
       <w:pBdr/>
@@ -13722,9 +13786,9 @@
       </w:tcPr>
     </w:tblStylePr>
   </w:style>
-  <w:style w:type="table" w:styleId="60">
+  <w:style w:type="table" w:styleId="748">
     <w:name w:val="Grid Table 7 Colorful"/>
-    <w:basedOn w:val="664"/>
+    <w:basedOn w:val="885"/>
     <w:uiPriority w:val="99"/>
     <w:pPr>
       <w:pBdr/>
@@ -13826,11 +13890,11 @@
         <w:tblBorders/>
       </w:tblPr>
       <w:tcPr>
-        <w:shd w:color="ffffff"/>
+        <w:shd w:val="clear" w:color="ffffff"/>
         <w:tcBorders>
-          <w:top w:val="none"/>
-          <w:left w:val="none"/>
-          <w:bottom w:val="none"/>
+          <w:top w:val="none" w:color="000000" w:sz="4" w:space="0"/>
+          <w:left w:val="none" w:color="000000" w:sz="4" w:space="0"/>
+          <w:bottom w:val="none" w:color="000000" w:sz="4" w:space="0"/>
           <w:right w:val="single" w:color="000000" w:themeColor="text1" w:themeTint="80" w:sz="4" w:space="0"/>
         </w:tcBorders>
       </w:tcPr>
@@ -13853,10 +13917,10 @@
       <w:tcPr>
         <w:shd w:val="clear" w:color="ffffff" w:themeColor="light1" w:fill="ffffff" w:themeFill="light1"/>
         <w:tcBorders>
-          <w:top w:val="none"/>
-          <w:left w:val="none"/>
+          <w:top w:val="none" w:color="000000" w:sz="4" w:space="0"/>
+          <w:left w:val="none" w:color="000000" w:sz="4" w:space="0"/>
           <w:bottom w:val="single" w:color="000000" w:themeColor="text1" w:themeTint="80" w:sz="4" w:space="0"/>
-          <w:right w:val="none"/>
+          <w:right w:val="none" w:color="000000" w:sz="4" w:space="0"/>
         </w:tcBorders>
       </w:tcPr>
     </w:tblStylePr>
@@ -13876,12 +13940,12 @@
         <w:tblBorders/>
       </w:tblPr>
       <w:tcPr>
-        <w:shd w:color="ffffff"/>
+        <w:shd w:val="clear" w:color="ffffff"/>
         <w:tcBorders>
-          <w:top w:val="none"/>
+          <w:top w:val="none" w:color="000000" w:sz="4" w:space="0"/>
           <w:left w:val="single" w:color="000000" w:themeColor="text1" w:themeTint="80" w:sz="4" w:space="0"/>
-          <w:bottom w:val="none"/>
-          <w:right w:val="none"/>
+          <w:bottom w:val="none" w:color="000000" w:sz="4" w:space="0"/>
+          <w:right w:val="none" w:color="000000" w:sz="4" w:space="0"/>
         </w:tcBorders>
       </w:tcPr>
     </w:tblStylePr>
@@ -13904,9 +13968,9 @@
         <w:shd w:val="clear" w:color="ffffff" w:themeColor="light1" w:fill="ffffff" w:themeFill="light1"/>
         <w:tcBorders>
           <w:top w:val="single" w:color="000000" w:themeColor="text1" w:themeTint="80" w:sz="4" w:space="0"/>
-          <w:left w:val="none"/>
-          <w:bottom w:val="none"/>
-          <w:right w:val="none"/>
+          <w:left w:val="none" w:color="000000" w:sz="4" w:space="0"/>
+          <w:bottom w:val="none" w:color="000000" w:sz="4" w:space="0"/>
+          <w:right w:val="none" w:color="000000" w:sz="4" w:space="0"/>
         </w:tcBorders>
       </w:tcPr>
     </w:tblStylePr>
@@ -13976,9 +14040,9 @@
       </w:tcPr>
     </w:tblStylePr>
   </w:style>
-  <w:style w:type="table" w:styleId="61">
+  <w:style w:type="table" w:styleId="749">
     <w:name w:val="Grid Table 7 Colorful - Accent 1"/>
-    <w:basedOn w:val="664"/>
+    <w:basedOn w:val="885"/>
     <w:uiPriority w:val="99"/>
     <w:pPr>
       <w:pBdr/>
@@ -14080,11 +14144,11 @@
         <w:tblBorders/>
       </w:tblPr>
       <w:tcPr>
-        <w:shd w:color="ffffff"/>
+        <w:shd w:val="clear" w:color="ffffff"/>
         <w:tcBorders>
-          <w:top w:val="none"/>
-          <w:left w:val="none"/>
-          <w:bottom w:val="none"/>
+          <w:top w:val="none" w:color="000000" w:sz="4" w:space="0"/>
+          <w:left w:val="none" w:color="000000" w:sz="4" w:space="0"/>
+          <w:bottom w:val="none" w:color="000000" w:sz="4" w:space="0"/>
           <w:right w:val="single" w:color="000000" w:themeColor="accent1" w:themeTint="80" w:sz="4" w:space="0"/>
         </w:tcBorders>
       </w:tcPr>
@@ -14107,10 +14171,10 @@
       <w:tcPr>
         <w:shd w:val="clear" w:color="ffffff" w:themeColor="light1" w:fill="ffffff" w:themeFill="light1"/>
         <w:tcBorders>
-          <w:top w:val="none"/>
-          <w:left w:val="none"/>
+          <w:top w:val="none" w:color="000000" w:sz="4" w:space="0"/>
+          <w:left w:val="none" w:color="000000" w:sz="4" w:space="0"/>
           <w:bottom w:val="single" w:color="000000" w:themeColor="accent1" w:themeTint="80" w:sz="4" w:space="0"/>
-          <w:right w:val="none"/>
+          <w:right w:val="none" w:color="000000" w:sz="4" w:space="0"/>
         </w:tcBorders>
       </w:tcPr>
     </w:tblStylePr>
@@ -14130,12 +14194,12 @@
         <w:tblBorders/>
       </w:tblPr>
       <w:tcPr>
-        <w:shd w:color="ffffff"/>
+        <w:shd w:val="clear" w:color="ffffff"/>
         <w:tcBorders>
-          <w:top w:val="none"/>
+          <w:top w:val="none" w:color="000000" w:sz="4" w:space="0"/>
           <w:left w:val="single" w:color="000000" w:themeColor="accent1" w:themeTint="80" w:sz="4" w:space="0"/>
-          <w:bottom w:val="none"/>
-          <w:right w:val="none"/>
+          <w:bottom w:val="none" w:color="000000" w:sz="4" w:space="0"/>
+          <w:right w:val="none" w:color="000000" w:sz="4" w:space="0"/>
         </w:tcBorders>
       </w:tcPr>
     </w:tblStylePr>
@@ -14158,9 +14222,9 @@
         <w:shd w:val="clear" w:color="ffffff" w:themeColor="light1" w:fill="ffffff" w:themeFill="light1"/>
         <w:tcBorders>
           <w:top w:val="single" w:color="000000" w:themeColor="accent1" w:themeTint="80" w:sz="4" w:space="0"/>
-          <w:left w:val="none"/>
-          <w:bottom w:val="none"/>
-          <w:right w:val="none"/>
+          <w:left w:val="none" w:color="000000" w:sz="4" w:space="0"/>
+          <w:bottom w:val="none" w:color="000000" w:sz="4" w:space="0"/>
+          <w:right w:val="none" w:color="000000" w:sz="4" w:space="0"/>
         </w:tcBorders>
       </w:tcPr>
     </w:tblStylePr>
@@ -14230,9 +14294,9 @@
       </w:tcPr>
     </w:tblStylePr>
   </w:style>
-  <w:style w:type="table" w:styleId="62">
+  <w:style w:type="table" w:styleId="750">
     <w:name w:val="Grid Table 7 Colorful - Accent 2"/>
-    <w:basedOn w:val="664"/>
+    <w:basedOn w:val="885"/>
     <w:uiPriority w:val="99"/>
     <w:pPr>
       <w:pBdr/>
@@ -14334,11 +14398,11 @@
         <w:tblBorders/>
       </w:tblPr>
       <w:tcPr>
-        <w:shd w:color="ffffff"/>
+        <w:shd w:val="clear" w:color="ffffff"/>
         <w:tcBorders>
-          <w:top w:val="none"/>
-          <w:left w:val="none"/>
-          <w:bottom w:val="none"/>
+          <w:top w:val="none" w:color="000000" w:sz="4" w:space="0"/>
+          <w:left w:val="none" w:color="000000" w:sz="4" w:space="0"/>
+          <w:bottom w:val="none" w:color="000000" w:sz="4" w:space="0"/>
           <w:right w:val="single" w:color="000000" w:themeColor="accent2" w:themeTint="97" w:sz="4" w:space="0"/>
         </w:tcBorders>
       </w:tcPr>
@@ -14361,10 +14425,10 @@
       <w:tcPr>
         <w:shd w:val="clear" w:color="ffffff" w:themeColor="light1" w:fill="ffffff" w:themeFill="light1"/>
         <w:tcBorders>
-          <w:top w:val="none"/>
-          <w:left w:val="none"/>
+          <w:top w:val="none" w:color="000000" w:sz="4" w:space="0"/>
+          <w:left w:val="none" w:color="000000" w:sz="4" w:space="0"/>
           <w:bottom w:val="single" w:color="000000" w:themeColor="accent2" w:themeTint="97" w:sz="4" w:space="0"/>
-          <w:right w:val="none"/>
+          <w:right w:val="none" w:color="000000" w:sz="4" w:space="0"/>
         </w:tcBorders>
       </w:tcPr>
     </w:tblStylePr>
@@ -14384,12 +14448,12 @@
         <w:tblBorders/>
       </w:tblPr>
       <w:tcPr>
-        <w:shd w:color="ffffff"/>
+        <w:shd w:val="clear" w:color="ffffff"/>
         <w:tcBorders>
-          <w:top w:val="none"/>
+          <w:top w:val="none" w:color="000000" w:sz="4" w:space="0"/>
           <w:left w:val="single" w:color="000000" w:themeColor="accent2" w:themeTint="97" w:sz="4" w:space="0"/>
-          <w:bottom w:val="none"/>
-          <w:right w:val="none"/>
+          <w:bottom w:val="none" w:color="000000" w:sz="4" w:space="0"/>
+          <w:right w:val="none" w:color="000000" w:sz="4" w:space="0"/>
         </w:tcBorders>
       </w:tcPr>
     </w:tblStylePr>
@@ -14412,9 +14476,9 @@
         <w:shd w:val="clear" w:color="ffffff" w:themeColor="light1" w:fill="ffffff" w:themeFill="light1"/>
         <w:tcBorders>
           <w:top w:val="single" w:color="000000" w:themeColor="accent2" w:themeTint="97" w:sz="4" w:space="0"/>
-          <w:left w:val="none"/>
-          <w:bottom w:val="none"/>
-          <w:right w:val="none"/>
+          <w:left w:val="none" w:color="000000" w:sz="4" w:space="0"/>
+          <w:bottom w:val="none" w:color="000000" w:sz="4" w:space="0"/>
+          <w:right w:val="none" w:color="000000" w:sz="4" w:space="0"/>
         </w:tcBorders>
       </w:tcPr>
     </w:tblStylePr>
@@ -14484,9 +14548,9 @@
       </w:tcPr>
     </w:tblStylePr>
   </w:style>
-  <w:style w:type="table" w:styleId="63">
+  <w:style w:type="table" w:styleId="751">
     <w:name w:val="Grid Table 7 Colorful - Accent 3"/>
-    <w:basedOn w:val="664"/>
+    <w:basedOn w:val="885"/>
     <w:uiPriority w:val="99"/>
     <w:pPr>
       <w:pBdr/>
@@ -14588,11 +14652,11 @@
         <w:tblBorders/>
       </w:tblPr>
       <w:tcPr>
-        <w:shd w:color="ffffff"/>
+        <w:shd w:val="clear" w:color="ffffff"/>
         <w:tcBorders>
-          <w:top w:val="none"/>
-          <w:left w:val="none"/>
-          <w:bottom w:val="none"/>
+          <w:top w:val="none" w:color="000000" w:sz="4" w:space="0"/>
+          <w:left w:val="none" w:color="000000" w:sz="4" w:space="0"/>
+          <w:bottom w:val="none" w:color="000000" w:sz="4" w:space="0"/>
           <w:right w:val="single" w:color="000000" w:themeColor="accent3" w:themeTint="FE" w:sz="4" w:space="0"/>
         </w:tcBorders>
       </w:tcPr>
@@ -14615,10 +14679,10 @@
       <w:tcPr>
         <w:shd w:val="clear" w:color="ffffff" w:themeColor="light1" w:fill="ffffff" w:themeFill="light1"/>
         <w:tcBorders>
-          <w:top w:val="none"/>
-          <w:left w:val="none"/>
+          <w:top w:val="none" w:color="000000" w:sz="4" w:space="0"/>
+          <w:left w:val="none" w:color="000000" w:sz="4" w:space="0"/>
           <w:bottom w:val="single" w:color="000000" w:themeColor="accent3" w:themeTint="FE" w:sz="4" w:space="0"/>
-          <w:right w:val="none"/>
+          <w:right w:val="none" w:color="000000" w:sz="4" w:space="0"/>
         </w:tcBorders>
       </w:tcPr>
     </w:tblStylePr>
@@ -14638,12 +14702,12 @@
         <w:tblBorders/>
       </w:tblPr>
       <w:tcPr>
-        <w:shd w:color="ffffff"/>
+        <w:shd w:val="clear" w:color="ffffff"/>
         <w:tcBorders>
-          <w:top w:val="none"/>
+          <w:top w:val="none" w:color="000000" w:sz="4" w:space="0"/>
           <w:left w:val="single" w:color="000000" w:themeColor="accent3" w:themeTint="FE" w:sz="4" w:space="0"/>
-          <w:bottom w:val="none"/>
-          <w:right w:val="none"/>
+          <w:bottom w:val="none" w:color="000000" w:sz="4" w:space="0"/>
+          <w:right w:val="none" w:color="000000" w:sz="4" w:space="0"/>
         </w:tcBorders>
       </w:tcPr>
     </w:tblStylePr>
@@ -14666,9 +14730,9 @@
         <w:shd w:val="clear" w:color="ffffff" w:themeColor="light1" w:fill="ffffff" w:themeFill="light1"/>
         <w:tcBorders>
           <w:top w:val="single" w:color="000000" w:themeColor="accent3" w:themeTint="FE" w:sz="4" w:space="0"/>
-          <w:left w:val="none"/>
-          <w:bottom w:val="none"/>
-          <w:right w:val="none"/>
+          <w:left w:val="none" w:color="000000" w:sz="4" w:space="0"/>
+          <w:bottom w:val="none" w:color="000000" w:sz="4" w:space="0"/>
+          <w:right w:val="none" w:color="000000" w:sz="4" w:space="0"/>
         </w:tcBorders>
       </w:tcPr>
     </w:tblStylePr>
@@ -14738,9 +14802,9 @@
       </w:tcPr>
     </w:tblStylePr>
   </w:style>
-  <w:style w:type="table" w:styleId="64">
+  <w:style w:type="table" w:styleId="752">
     <w:name w:val="Grid Table 7 Colorful - Accent 4"/>
-    <w:basedOn w:val="664"/>
+    <w:basedOn w:val="885"/>
     <w:uiPriority w:val="99"/>
     <w:pPr>
       <w:pBdr/>
@@ -14842,11 +14906,11 @@
         <w:tblBorders/>
       </w:tblPr>
       <w:tcPr>
-        <w:shd w:color="ffffff"/>
+        <w:shd w:val="clear" w:color="ffffff"/>
         <w:tcBorders>
-          <w:top w:val="none"/>
-          <w:left w:val="none"/>
-          <w:bottom w:val="none"/>
+          <w:top w:val="none" w:color="000000" w:sz="4" w:space="0"/>
+          <w:left w:val="none" w:color="000000" w:sz="4" w:space="0"/>
+          <w:bottom w:val="none" w:color="000000" w:sz="4" w:space="0"/>
           <w:right w:val="single" w:color="000000" w:themeColor="accent4" w:themeTint="9A" w:sz="4" w:space="0"/>
         </w:tcBorders>
       </w:tcPr>
@@ -14869,10 +14933,10 @@
       <w:tcPr>
         <w:shd w:val="clear" w:color="ffffff" w:themeColor="light1" w:fill="ffffff" w:themeFill="light1"/>
         <w:tcBorders>
-          <w:top w:val="none"/>
-          <w:left w:val="none"/>
+          <w:top w:val="none" w:color="000000" w:sz="4" w:space="0"/>
+          <w:left w:val="none" w:color="000000" w:sz="4" w:space="0"/>
           <w:bottom w:val="single" w:color="000000" w:themeColor="accent4" w:themeTint="9A" w:sz="4" w:space="0"/>
-          <w:right w:val="none"/>
+          <w:right w:val="none" w:color="000000" w:sz="4" w:space="0"/>
         </w:tcBorders>
       </w:tcPr>
     </w:tblStylePr>
@@ -14892,12 +14956,12 @@
         <w:tblBorders/>
       </w:tblPr>
       <w:tcPr>
-        <w:shd w:color="ffffff"/>
+        <w:shd w:val="clear" w:color="ffffff"/>
         <w:tcBorders>
-          <w:top w:val="none"/>
+          <w:top w:val="none" w:color="000000" w:sz="4" w:space="0"/>
           <w:left w:val="single" w:color="000000" w:themeColor="accent4" w:themeTint="9A" w:sz="4" w:space="0"/>
-          <w:bottom w:val="none"/>
-          <w:right w:val="none"/>
+          <w:bottom w:val="none" w:color="000000" w:sz="4" w:space="0"/>
+          <w:right w:val="none" w:color="000000" w:sz="4" w:space="0"/>
         </w:tcBorders>
       </w:tcPr>
     </w:tblStylePr>
@@ -14920,9 +14984,9 @@
         <w:shd w:val="clear" w:color="ffffff" w:themeColor="light1" w:fill="ffffff" w:themeFill="light1"/>
         <w:tcBorders>
           <w:top w:val="single" w:color="000000" w:themeColor="accent4" w:themeTint="9A" w:sz="4" w:space="0"/>
-          <w:left w:val="none"/>
-          <w:bottom w:val="none"/>
-          <w:right w:val="none"/>
+          <w:left w:val="none" w:color="000000" w:sz="4" w:space="0"/>
+          <w:bottom w:val="none" w:color="000000" w:sz="4" w:space="0"/>
+          <w:right w:val="none" w:color="000000" w:sz="4" w:space="0"/>
         </w:tcBorders>
       </w:tcPr>
     </w:tblStylePr>
@@ -14992,9 +15056,9 @@
       </w:tcPr>
     </w:tblStylePr>
   </w:style>
-  <w:style w:type="table" w:styleId="65">
+  <w:style w:type="table" w:styleId="753">
     <w:name w:val="Grid Table 7 Colorful - Accent 5"/>
-    <w:basedOn w:val="664"/>
+    <w:basedOn w:val="885"/>
     <w:uiPriority w:val="99"/>
     <w:pPr>
       <w:pBdr/>
@@ -15096,11 +15160,11 @@
         <w:tblBorders/>
       </w:tblPr>
       <w:tcPr>
-        <w:shd w:color="ffffff"/>
+        <w:shd w:val="clear" w:color="ffffff"/>
         <w:tcBorders>
-          <w:top w:val="none"/>
-          <w:left w:val="none"/>
-          <w:bottom w:val="none"/>
+          <w:top w:val="none" w:color="000000" w:sz="4" w:space="0"/>
+          <w:left w:val="none" w:color="000000" w:sz="4" w:space="0"/>
+          <w:bottom w:val="none" w:color="000000" w:sz="4" w:space="0"/>
           <w:right w:val="single" w:color="000000" w:themeColor="accent5" w:themeTint="90" w:sz="4" w:space="0"/>
         </w:tcBorders>
       </w:tcPr>
@@ -15123,10 +15187,10 @@
       <w:tcPr>
         <w:shd w:val="clear" w:color="ffffff" w:themeColor="light1" w:fill="ffffff" w:themeFill="light1"/>
         <w:tcBorders>
-          <w:top w:val="none"/>
-          <w:left w:val="none"/>
+          <w:top w:val="none" w:color="000000" w:sz="4" w:space="0"/>
+          <w:left w:val="none" w:color="000000" w:sz="4" w:space="0"/>
           <w:bottom w:val="single" w:color="000000" w:themeColor="accent5" w:themeTint="90" w:sz="4" w:space="0"/>
-          <w:right w:val="none"/>
+          <w:right w:val="none" w:color="000000" w:sz="4" w:space="0"/>
         </w:tcBorders>
       </w:tcPr>
     </w:tblStylePr>
@@ -15146,12 +15210,12 @@
         <w:tblBorders/>
       </w:tblPr>
       <w:tcPr>
-        <w:shd w:color="ffffff"/>
+        <w:shd w:val="clear" w:color="ffffff"/>
         <w:tcBorders>
-          <w:top w:val="none"/>
+          <w:top w:val="none" w:color="000000" w:sz="4" w:space="0"/>
           <w:left w:val="single" w:color="000000" w:themeColor="accent5" w:themeTint="90" w:sz="4" w:space="0"/>
-          <w:bottom w:val="none"/>
-          <w:right w:val="none"/>
+          <w:bottom w:val="none" w:color="000000" w:sz="4" w:space="0"/>
+          <w:right w:val="none" w:color="000000" w:sz="4" w:space="0"/>
         </w:tcBorders>
       </w:tcPr>
     </w:tblStylePr>
@@ -15174,9 +15238,9 @@
         <w:shd w:val="clear" w:color="ffffff" w:themeColor="light1" w:fill="ffffff" w:themeFill="light1"/>
         <w:tcBorders>
           <w:top w:val="single" w:color="000000" w:themeColor="accent5" w:themeTint="90" w:sz="4" w:space="0"/>
-          <w:left w:val="none"/>
-          <w:bottom w:val="none"/>
-          <w:right w:val="none"/>
+          <w:left w:val="none" w:color="000000" w:sz="4" w:space="0"/>
+          <w:bottom w:val="none" w:color="000000" w:sz="4" w:space="0"/>
+          <w:right w:val="none" w:color="000000" w:sz="4" w:space="0"/>
         </w:tcBorders>
       </w:tcPr>
     </w:tblStylePr>
@@ -15246,9 +15310,9 @@
       </w:tcPr>
     </w:tblStylePr>
   </w:style>
-  <w:style w:type="table" w:styleId="66">
+  <w:style w:type="table" w:styleId="754">
     <w:name w:val="Grid Table 7 Colorful - Accent 6"/>
-    <w:basedOn w:val="664"/>
+    <w:basedOn w:val="885"/>
     <w:uiPriority w:val="99"/>
     <w:pPr>
       <w:pBdr/>
@@ -15350,11 +15414,11 @@
         <w:tblBorders/>
       </w:tblPr>
       <w:tcPr>
-        <w:shd w:color="ffffff"/>
+        <w:shd w:val="clear" w:color="ffffff"/>
         <w:tcBorders>
-          <w:top w:val="none"/>
-          <w:left w:val="none"/>
-          <w:bottom w:val="none"/>
+          <w:top w:val="none" w:color="000000" w:sz="4" w:space="0"/>
+          <w:left w:val="none" w:color="000000" w:sz="4" w:space="0"/>
+          <w:bottom w:val="none" w:color="000000" w:sz="4" w:space="0"/>
           <w:right w:val="single" w:color="000000" w:themeColor="accent6" w:themeTint="90" w:sz="4" w:space="0"/>
         </w:tcBorders>
       </w:tcPr>
@@ -15377,10 +15441,10 @@
       <w:tcPr>
         <w:shd w:val="clear" w:color="ffffff" w:themeColor="light1" w:fill="ffffff" w:themeFill="light1"/>
         <w:tcBorders>
-          <w:top w:val="none"/>
-          <w:left w:val="none"/>
+          <w:top w:val="none" w:color="000000" w:sz="4" w:space="0"/>
+          <w:left w:val="none" w:color="000000" w:sz="4" w:space="0"/>
           <w:bottom w:val="single" w:color="000000" w:themeColor="accent6" w:themeTint="90" w:sz="4" w:space="0"/>
-          <w:right w:val="none"/>
+          <w:right w:val="none" w:color="000000" w:sz="4" w:space="0"/>
         </w:tcBorders>
       </w:tcPr>
     </w:tblStylePr>
@@ -15400,12 +15464,12 @@
         <w:tblBorders/>
       </w:tblPr>
       <w:tcPr>
-        <w:shd w:color="ffffff"/>
+        <w:shd w:val="clear" w:color="ffffff"/>
         <w:tcBorders>
-          <w:top w:val="none"/>
+          <w:top w:val="none" w:color="000000" w:sz="4" w:space="0"/>
           <w:left w:val="single" w:color="000000" w:themeColor="accent6" w:themeTint="90" w:sz="4" w:space="0"/>
-          <w:bottom w:val="none"/>
-          <w:right w:val="none"/>
+          <w:bottom w:val="none" w:color="000000" w:sz="4" w:space="0"/>
+          <w:right w:val="none" w:color="000000" w:sz="4" w:space="0"/>
         </w:tcBorders>
       </w:tcPr>
     </w:tblStylePr>
@@ -15428,9 +15492,9 @@
         <w:shd w:val="clear" w:color="ffffff" w:themeColor="light1" w:fill="ffffff" w:themeFill="light1"/>
         <w:tcBorders>
           <w:top w:val="single" w:color="000000" w:themeColor="accent6" w:themeTint="90" w:sz="4" w:space="0"/>
-          <w:left w:val="none"/>
-          <w:bottom w:val="none"/>
-          <w:right w:val="none"/>
+          <w:left w:val="none" w:color="000000" w:sz="4" w:space="0"/>
+          <w:bottom w:val="none" w:color="000000" w:sz="4" w:space="0"/>
+          <w:right w:val="none" w:color="000000" w:sz="4" w:space="0"/>
         </w:tcBorders>
       </w:tcPr>
     </w:tblStylePr>
@@ -15500,9 +15564,9 @@
       </w:tcPr>
     </w:tblStylePr>
   </w:style>
-  <w:style w:type="table" w:styleId="67">
+  <w:style w:type="table" w:styleId="755">
     <w:name w:val="List Table 1 Light"/>
-    <w:basedOn w:val="664"/>
+    <w:basedOn w:val="885"/>
     <w:uiPriority w:val="99"/>
     <w:pPr>
       <w:pBdr/>
@@ -15716,9 +15780,9 @@
       </w:tcPr>
     </w:tblStylePr>
   </w:style>
-  <w:style w:type="table" w:styleId="68">
+  <w:style w:type="table" w:styleId="756">
     <w:name w:val="List Table 1 Light - Accent 1"/>
-    <w:basedOn w:val="664"/>
+    <w:basedOn w:val="885"/>
     <w:uiPriority w:val="99"/>
     <w:pPr>
       <w:pBdr/>
@@ -15932,9 +15996,9 @@
       </w:tcPr>
     </w:tblStylePr>
   </w:style>
-  <w:style w:type="table" w:styleId="69">
+  <w:style w:type="table" w:styleId="757">
     <w:name w:val="List Table 1 Light - Accent 2"/>
-    <w:basedOn w:val="664"/>
+    <w:basedOn w:val="885"/>
     <w:uiPriority w:val="99"/>
     <w:pPr>
       <w:pBdr/>
@@ -16148,9 +16212,9 @@
       </w:tcPr>
     </w:tblStylePr>
   </w:style>
-  <w:style w:type="table" w:styleId="70">
+  <w:style w:type="table" w:styleId="758">
     <w:name w:val="List Table 1 Light - Accent 3"/>
-    <w:basedOn w:val="664"/>
+    <w:basedOn w:val="885"/>
     <w:uiPriority w:val="99"/>
     <w:pPr>
       <w:pBdr/>
@@ -16364,9 +16428,9 @@
       </w:tcPr>
     </w:tblStylePr>
   </w:style>
-  <w:style w:type="table" w:styleId="71">
+  <w:style w:type="table" w:styleId="759">
     <w:name w:val="List Table 1 Light - Accent 4"/>
-    <w:basedOn w:val="664"/>
+    <w:basedOn w:val="885"/>
     <w:uiPriority w:val="99"/>
     <w:pPr>
       <w:pBdr/>
@@ -16580,9 +16644,9 @@
       </w:tcPr>
     </w:tblStylePr>
   </w:style>
-  <w:style w:type="table" w:styleId="72">
+  <w:style w:type="table" w:styleId="760">
     <w:name w:val="List Table 1 Light - Accent 5"/>
-    <w:basedOn w:val="664"/>
+    <w:basedOn w:val="885"/>
     <w:uiPriority w:val="99"/>
     <w:pPr>
       <w:pBdr/>
@@ -16796,9 +16860,9 @@
       </w:tcPr>
     </w:tblStylePr>
   </w:style>
-  <w:style w:type="table" w:styleId="73">
+  <w:style w:type="table" w:styleId="761">
     <w:name w:val="List Table 1 Light - Accent 6"/>
-    <w:basedOn w:val="664"/>
+    <w:basedOn w:val="885"/>
     <w:uiPriority w:val="99"/>
     <w:pPr>
       <w:pBdr/>
@@ -17012,9 +17076,9 @@
       </w:tcPr>
     </w:tblStylePr>
   </w:style>
-  <w:style w:type="table" w:styleId="74">
+  <w:style w:type="table" w:styleId="762">
     <w:name w:val="List Table 2"/>
-    <w:basedOn w:val="664"/>
+    <w:basedOn w:val="885"/>
     <w:uiPriority w:val="99"/>
     <w:pPr>
       <w:pBdr/>
@@ -17250,9 +17314,9 @@
       </w:tcPr>
     </w:tblStylePr>
   </w:style>
-  <w:style w:type="table" w:styleId="75">
+  <w:style w:type="table" w:styleId="763">
     <w:name w:val="List Table 2 - Accent 1"/>
-    <w:basedOn w:val="664"/>
+    <w:basedOn w:val="885"/>
     <w:uiPriority w:val="99"/>
     <w:pPr>
       <w:pBdr/>
@@ -17488,9 +17552,9 @@
       </w:tcPr>
     </w:tblStylePr>
   </w:style>
-  <w:style w:type="table" w:styleId="76">
+  <w:style w:type="table" w:styleId="764">
     <w:name w:val="List Table 2 - Accent 2"/>
-    <w:basedOn w:val="664"/>
+    <w:basedOn w:val="885"/>
     <w:uiPriority w:val="99"/>
     <w:pPr>
       <w:pBdr/>
@@ -17726,9 +17790,9 @@
       </w:tcPr>
     </w:tblStylePr>
   </w:style>
-  <w:style w:type="table" w:styleId="77">
+  <w:style w:type="table" w:styleId="765">
     <w:name w:val="List Table 2 - Accent 3"/>
-    <w:basedOn w:val="664"/>
+    <w:basedOn w:val="885"/>
     <w:uiPriority w:val="99"/>
     <w:pPr>
       <w:pBdr/>
@@ -17964,9 +18028,9 @@
       </w:tcPr>
     </w:tblStylePr>
   </w:style>
-  <w:style w:type="table" w:styleId="78">
+  <w:style w:type="table" w:styleId="766">
     <w:name w:val="List Table 2 - Accent 4"/>
-    <w:basedOn w:val="664"/>
+    <w:basedOn w:val="885"/>
     <w:uiPriority w:val="99"/>
     <w:pPr>
       <w:pBdr/>
@@ -18202,9 +18266,9 @@
       </w:tcPr>
     </w:tblStylePr>
   </w:style>
-  <w:style w:type="table" w:styleId="79">
+  <w:style w:type="table" w:styleId="767">
     <w:name w:val="List Table 2 - Accent 5"/>
-    <w:basedOn w:val="664"/>
+    <w:basedOn w:val="885"/>
     <w:uiPriority w:val="99"/>
     <w:pPr>
       <w:pBdr/>
@@ -18440,9 +18504,9 @@
       </w:tcPr>
     </w:tblStylePr>
   </w:style>
-  <w:style w:type="table" w:styleId="80">
+  <w:style w:type="table" w:styleId="768">
     <w:name w:val="List Table 2 - Accent 6"/>
-    <w:basedOn w:val="664"/>
+    <w:basedOn w:val="885"/>
     <w:uiPriority w:val="99"/>
     <w:pPr>
       <w:pBdr/>
@@ -18678,9 +18742,9 @@
       </w:tcPr>
     </w:tblStylePr>
   </w:style>
-  <w:style w:type="table" w:styleId="81">
+  <w:style w:type="table" w:styleId="769">
     <w:name w:val="List Table 3"/>
-    <w:basedOn w:val="664"/>
+    <w:basedOn w:val="885"/>
     <w:uiPriority w:val="99"/>
     <w:pPr>
       <w:pBdr/>
@@ -18906,9 +18970,9 @@
       </w:tcPr>
     </w:tblStylePr>
   </w:style>
-  <w:style w:type="table" w:styleId="82">
+  <w:style w:type="table" w:styleId="770">
     <w:name w:val="List Table 3 - Accent 1"/>
-    <w:basedOn w:val="664"/>
+    <w:basedOn w:val="885"/>
     <w:uiPriority w:val="99"/>
     <w:pPr>
       <w:pBdr/>
@@ -19134,9 +19198,9 @@
       </w:tcPr>
     </w:tblStylePr>
   </w:style>
-  <w:style w:type="table" w:styleId="83">
+  <w:style w:type="table" w:styleId="771">
     <w:name w:val="List Table 3 - Accent 2"/>
-    <w:basedOn w:val="664"/>
+    <w:basedOn w:val="885"/>
     <w:uiPriority w:val="99"/>
     <w:pPr>
       <w:pBdr/>
@@ -19362,9 +19426,9 @@
       </w:tcPr>
     </w:tblStylePr>
   </w:style>
-  <w:style w:type="table" w:styleId="84">
+  <w:style w:type="table" w:styleId="772">
     <w:name w:val="List Table 3 - Accent 3"/>
-    <w:basedOn w:val="664"/>
+    <w:basedOn w:val="885"/>
     <w:uiPriority w:val="99"/>
     <w:pPr>
       <w:pBdr/>
@@ -19590,9 +19654,9 @@
       </w:tcPr>
     </w:tblStylePr>
   </w:style>
-  <w:style w:type="table" w:styleId="85">
+  <w:style w:type="table" w:styleId="773">
     <w:name w:val="List Table 3 - Accent 4"/>
-    <w:basedOn w:val="664"/>
+    <w:basedOn w:val="885"/>
     <w:uiPriority w:val="99"/>
     <w:pPr>
       <w:pBdr/>
@@ -19818,9 +19882,9 @@
       </w:tcPr>
     </w:tblStylePr>
   </w:style>
-  <w:style w:type="table" w:styleId="86">
+  <w:style w:type="table" w:styleId="774">
     <w:name w:val="List Table 3 - Accent 5"/>
-    <w:basedOn w:val="664"/>
+    <w:basedOn w:val="885"/>
     <w:uiPriority w:val="99"/>
     <w:pPr>
       <w:pBdr/>
@@ -20046,9 +20110,9 @@
       </w:tcPr>
     </w:tblStylePr>
   </w:style>
-  <w:style w:type="table" w:styleId="87">
+  <w:style w:type="table" w:styleId="775">
     <w:name w:val="List Table 3 - Accent 6"/>
-    <w:basedOn w:val="664"/>
+    <w:basedOn w:val="885"/>
     <w:uiPriority w:val="99"/>
     <w:pPr>
       <w:pBdr/>
@@ -20274,9 +20338,9 @@
       </w:tcPr>
     </w:tblStylePr>
   </w:style>
-  <w:style w:type="table" w:styleId="88">
+  <w:style w:type="table" w:styleId="776">
     <w:name w:val="List Table 4"/>
-    <w:basedOn w:val="664"/>
+    <w:basedOn w:val="885"/>
     <w:uiPriority w:val="99"/>
     <w:pPr>
       <w:pBdr/>
@@ -20499,9 +20563,9 @@
       </w:tcPr>
     </w:tblStylePr>
   </w:style>
-  <w:style w:type="table" w:styleId="89">
+  <w:style w:type="table" w:styleId="777">
     <w:name w:val="List Table 4 - Accent 1"/>
-    <w:basedOn w:val="664"/>
+    <w:basedOn w:val="885"/>
     <w:uiPriority w:val="99"/>
     <w:pPr>
       <w:pBdr/>
@@ -20724,9 +20788,9 @@
       </w:tcPr>
     </w:tblStylePr>
   </w:style>
-  <w:style w:type="table" w:styleId="90">
+  <w:style w:type="table" w:styleId="778">
     <w:name w:val="List Table 4 - Accent 2"/>
-    <w:basedOn w:val="664"/>
+    <w:basedOn w:val="885"/>
     <w:uiPriority w:val="99"/>
     <w:pPr>
       <w:pBdr/>
@@ -20949,9 +21013,9 @@
       </w:tcPr>
     </w:tblStylePr>
   </w:style>
-  <w:style w:type="table" w:styleId="91">
+  <w:style w:type="table" w:styleId="779">
     <w:name w:val="List Table 4 - Accent 3"/>
-    <w:basedOn w:val="664"/>
+    <w:basedOn w:val="885"/>
     <w:uiPriority w:val="99"/>
     <w:pPr>
       <w:pBdr/>
@@ -21174,9 +21238,9 @@
       </w:tcPr>
     </w:tblStylePr>
   </w:style>
-  <w:style w:type="table" w:styleId="92">
+  <w:style w:type="table" w:styleId="780">
     <w:name w:val="List Table 4 - Accent 4"/>
-    <w:basedOn w:val="664"/>
+    <w:basedOn w:val="885"/>
     <w:uiPriority w:val="99"/>
     <w:pPr>
       <w:pBdr/>
@@ -21399,9 +21463,9 @@
       </w:tcPr>
     </w:tblStylePr>
   </w:style>
-  <w:style w:type="table" w:styleId="93">
+  <w:style w:type="table" w:styleId="781">
     <w:name w:val="List Table 4 - Accent 5"/>
-    <w:basedOn w:val="664"/>
+    <w:basedOn w:val="885"/>
     <w:uiPriority w:val="99"/>
     <w:pPr>
       <w:pBdr/>
@@ -21624,9 +21688,9 @@
       </w:tcPr>
     </w:tblStylePr>
   </w:style>
-  <w:style w:type="table" w:styleId="94">
+  <w:style w:type="table" w:styleId="782">
     <w:name w:val="List Table 4 - Accent 6"/>
-    <w:basedOn w:val="664"/>
+    <w:basedOn w:val="885"/>
     <w:uiPriority w:val="99"/>
     <w:pPr>
       <w:pBdr/>
@@ -21849,9 +21913,9 @@
       </w:tcPr>
     </w:tblStylePr>
   </w:style>
-  <w:style w:type="table" w:styleId="95">
+  <w:style w:type="table" w:styleId="783">
     <w:name w:val="List Table 5 Dark"/>
-    <w:basedOn w:val="664"/>
+    <w:basedOn w:val="885"/>
     <w:uiPriority w:val="99"/>
     <w:pPr>
       <w:pBdr/>
@@ -22091,9 +22155,9 @@
       </w:tcPr>
     </w:tblStylePr>
   </w:style>
-  <w:style w:type="table" w:styleId="96">
+  <w:style w:type="table" w:styleId="784">
     <w:name w:val="List Table 5 Dark - Accent 1"/>
-    <w:basedOn w:val="664"/>
+    <w:basedOn w:val="885"/>
     <w:uiPriority w:val="99"/>
     <w:pPr>
       <w:pBdr/>
@@ -22333,9 +22397,9 @@
       </w:tcPr>
     </w:tblStylePr>
   </w:style>
-  <w:style w:type="table" w:styleId="97">
+  <w:style w:type="table" w:styleId="785">
     <w:name w:val="List Table 5 Dark - Accent 2"/>
-    <w:basedOn w:val="664"/>
+    <w:basedOn w:val="885"/>
     <w:uiPriority w:val="99"/>
     <w:pPr>
       <w:pBdr/>
@@ -22575,9 +22639,9 @@
       </w:tcPr>
     </w:tblStylePr>
   </w:style>
-  <w:style w:type="table" w:styleId="98">
+  <w:style w:type="table" w:styleId="786">
     <w:name w:val="List Table 5 Dark - Accent 3"/>
-    <w:basedOn w:val="664"/>
+    <w:basedOn w:val="885"/>
     <w:uiPriority w:val="99"/>
     <w:pPr>
       <w:pBdr/>
@@ -22817,9 +22881,9 @@
       </w:tcPr>
     </w:tblStylePr>
   </w:style>
-  <w:style w:type="table" w:styleId="99">
+  <w:style w:type="table" w:styleId="787">
     <w:name w:val="List Table 5 Dark - Accent 4"/>
-    <w:basedOn w:val="664"/>
+    <w:basedOn w:val="885"/>
     <w:uiPriority w:val="99"/>
     <w:pPr>
       <w:pBdr/>
@@ -23059,9 +23123,9 @@
       </w:tcPr>
     </w:tblStylePr>
   </w:style>
-  <w:style w:type="table" w:styleId="100">
+  <w:style w:type="table" w:styleId="788">
     <w:name w:val="List Table 5 Dark - Accent 5"/>
-    <w:basedOn w:val="664"/>
+    <w:basedOn w:val="885"/>
     <w:uiPriority w:val="99"/>
     <w:pPr>
       <w:pBdr/>
@@ -23301,9 +23365,9 @@
       </w:tcPr>
     </w:tblStylePr>
   </w:style>
-  <w:style w:type="table" w:styleId="101">
+  <w:style w:type="table" w:styleId="789">
     <w:name w:val="List Table 5 Dark - Accent 6"/>
-    <w:basedOn w:val="664"/>
+    <w:basedOn w:val="885"/>
     <w:uiPriority w:val="99"/>
     <w:pPr>
       <w:pBdr/>
@@ -23543,9 +23607,9 @@
       </w:tcPr>
     </w:tblStylePr>
   </w:style>
-  <w:style w:type="table" w:styleId="102">
+  <w:style w:type="table" w:styleId="790">
     <w:name w:val="List Table 6 Colorful"/>
-    <w:basedOn w:val="664"/>
+    <w:basedOn w:val="885"/>
     <w:uiPriority w:val="99"/>
     <w:pPr>
       <w:pBdr/>
@@ -23766,9 +23830,9 @@
       </w:tcPr>
     </w:tblStylePr>
   </w:style>
-  <w:style w:type="table" w:styleId="103">
+  <w:style w:type="table" w:styleId="791">
     <w:name w:val="List Table 6 Colorful - Accent 1"/>
-    <w:basedOn w:val="664"/>
+    <w:basedOn w:val="885"/>
     <w:uiPriority w:val="99"/>
     <w:pPr>
       <w:pBdr/>
@@ -23989,9 +24053,9 @@
       </w:tcPr>
     </w:tblStylePr>
   </w:style>
-  <w:style w:type="table" w:styleId="104">
+  <w:style w:type="table" w:styleId="792">
     <w:name w:val="List Table 6 Colorful - Accent 2"/>
-    <w:basedOn w:val="664"/>
+    <w:basedOn w:val="885"/>
     <w:uiPriority w:val="99"/>
     <w:pPr>
       <w:pBdr/>
@@ -24212,9 +24276,9 @@
       </w:tcPr>
     </w:tblStylePr>
   </w:style>
-  <w:style w:type="table" w:styleId="105">
+  <w:style w:type="table" w:styleId="793">
     <w:name w:val="List Table 6 Colorful - Accent 3"/>
-    <w:basedOn w:val="664"/>
+    <w:basedOn w:val="885"/>
     <w:uiPriority w:val="99"/>
     <w:pPr>
       <w:pBdr/>
@@ -24435,9 +24499,9 @@
       </w:tcPr>
     </w:tblStylePr>
   </w:style>
-  <w:style w:type="table" w:styleId="106">
+  <w:style w:type="table" w:styleId="794">
     <w:name w:val="List Table 6 Colorful - Accent 4"/>
-    <w:basedOn w:val="664"/>
+    <w:basedOn w:val="885"/>
     <w:uiPriority w:val="99"/>
     <w:pPr>
       <w:pBdr/>
@@ -24658,9 +24722,9 @@
       </w:tcPr>
     </w:tblStylePr>
   </w:style>
-  <w:style w:type="table" w:styleId="107">
+  <w:style w:type="table" w:styleId="795">
     <w:name w:val="List Table 6 Colorful - Accent 5"/>
-    <w:basedOn w:val="664"/>
+    <w:basedOn w:val="885"/>
     <w:uiPriority w:val="99"/>
     <w:pPr>
       <w:pBdr/>
@@ -24881,9 +24945,9 @@
       </w:tcPr>
     </w:tblStylePr>
   </w:style>
-  <w:style w:type="table" w:styleId="108">
+  <w:style w:type="table" w:styleId="796">
     <w:name w:val="List Table 6 Colorful - Accent 6"/>
-    <w:basedOn w:val="664"/>
+    <w:basedOn w:val="885"/>
     <w:uiPriority w:val="99"/>
     <w:pPr>
       <w:pBdr/>
@@ -25104,9 +25168,9 @@
       </w:tcPr>
     </w:tblStylePr>
   </w:style>
-  <w:style w:type="table" w:styleId="109">
+  <w:style w:type="table" w:styleId="797">
     <w:name w:val="List Table 7 Colorful"/>
-    <w:basedOn w:val="664"/>
+    <w:basedOn w:val="885"/>
     <w:uiPriority w:val="99"/>
     <w:pPr>
       <w:pBdr/>
@@ -25205,11 +25269,11 @@
         <w:tblBorders/>
       </w:tblPr>
       <w:tcPr>
-        <w:shd w:color="ffffff"/>
+        <w:shd w:val="clear" w:color="ffffff"/>
         <w:tcBorders>
-          <w:top w:val="none"/>
-          <w:left w:val="none"/>
-          <w:bottom w:val="none"/>
+          <w:top w:val="none" w:color="000000" w:sz="4" w:space="0"/>
+          <w:left w:val="none" w:color="000000" w:sz="4" w:space="0"/>
+          <w:bottom w:val="none" w:color="000000" w:sz="4" w:space="0"/>
           <w:right w:val="single" w:color="000000" w:themeColor="text1" w:themeTint="80" w:sz="4" w:space="0"/>
         </w:tcBorders>
       </w:tcPr>
@@ -25232,10 +25296,10 @@
       <w:tcPr>
         <w:shd w:val="clear" w:color="ffffff" w:themeColor="light1" w:fill="ffffff" w:themeFill="light1"/>
         <w:tcBorders>
-          <w:top w:val="none"/>
-          <w:left w:val="none"/>
+          <w:top w:val="none" w:color="000000" w:sz="4" w:space="0"/>
+          <w:left w:val="none" w:color="000000" w:sz="4" w:space="0"/>
           <w:bottom w:val="single" w:color="000000" w:themeColor="text1" w:themeTint="80" w:sz="4" w:space="0"/>
-          <w:right w:val="none"/>
+          <w:right w:val="none" w:color="000000" w:sz="4" w:space="0"/>
         </w:tcBorders>
       </w:tcPr>
     </w:tblStylePr>
@@ -25255,12 +25319,12 @@
         <w:tblBorders/>
       </w:tblPr>
       <w:tcPr>
-        <w:shd w:color="ffffff"/>
+        <w:shd w:val="clear" w:color="ffffff"/>
         <w:tcBorders>
-          <w:top w:val="none"/>
+          <w:top w:val="none" w:color="000000" w:sz="4" w:space="0"/>
           <w:left w:val="single" w:color="000000" w:themeColor="text1" w:themeTint="80" w:sz="4" w:space="0"/>
-          <w:bottom w:val="none"/>
-          <w:right w:val="none"/>
+          <w:bottom w:val="none" w:color="000000" w:sz="4" w:space="0"/>
+          <w:right w:val="none" w:color="000000" w:sz="4" w:space="0"/>
         </w:tcBorders>
       </w:tcPr>
     </w:tblStylePr>
@@ -25283,9 +25347,9 @@
         <w:shd w:val="clear" w:color="ffffff" w:themeColor="light1" w:fill="ffffff" w:themeFill="light1"/>
         <w:tcBorders>
           <w:top w:val="single" w:color="000000" w:themeColor="text1" w:themeTint="80" w:sz="4" w:space="0"/>
-          <w:left w:val="none"/>
-          <w:bottom w:val="none"/>
-          <w:right w:val="none"/>
+          <w:left w:val="none" w:color="000000" w:sz="4" w:space="0"/>
+          <w:bottom w:val="none" w:color="000000" w:sz="4" w:space="0"/>
+          <w:right w:val="none" w:color="000000" w:sz="4" w:space="0"/>
         </w:tcBorders>
       </w:tcPr>
     </w:tblStylePr>
@@ -25360,9 +25424,9 @@
       </w:tcPr>
     </w:tblStylePr>
   </w:style>
-  <w:style w:type="table" w:styleId="110">
+  <w:style w:type="table" w:styleId="798">
     <w:name w:val="List Table 7 Colorful - Accent 1"/>
-    <w:basedOn w:val="664"/>
+    <w:basedOn w:val="885"/>
     <w:uiPriority w:val="99"/>
     <w:pPr>
       <w:pBdr/>
@@ -25461,11 +25525,11 @@
         <w:tblBorders/>
       </w:tblPr>
       <w:tcPr>
-        <w:shd w:color="ffffff"/>
+        <w:shd w:val="clear" w:color="ffffff"/>
         <w:tcBorders>
-          <w:top w:val="none"/>
-          <w:left w:val="none"/>
-          <w:bottom w:val="none"/>
+          <w:top w:val="none" w:color="000000" w:sz="4" w:space="0"/>
+          <w:left w:val="none" w:color="000000" w:sz="4" w:space="0"/>
+          <w:bottom w:val="none" w:color="000000" w:sz="4" w:space="0"/>
           <w:right w:val="single" w:color="000000" w:themeColor="accent1" w:sz="4" w:space="0"/>
         </w:tcBorders>
       </w:tcPr>
@@ -25488,10 +25552,10 @@
       <w:tcPr>
         <w:shd w:val="clear" w:color="ffffff" w:themeColor="light1" w:fill="ffffff" w:themeFill="light1"/>
         <w:tcBorders>
-          <w:top w:val="none"/>
-          <w:left w:val="none"/>
+          <w:top w:val="none" w:color="000000" w:sz="4" w:space="0"/>
+          <w:left w:val="none" w:color="000000" w:sz="4" w:space="0"/>
           <w:bottom w:val="single" w:color="000000" w:themeColor="accent1" w:sz="4" w:space="0"/>
-          <w:right w:val="none"/>
+          <w:right w:val="none" w:color="000000" w:sz="4" w:space="0"/>
         </w:tcBorders>
       </w:tcPr>
     </w:tblStylePr>
@@ -25511,12 +25575,12 @@
         <w:tblBorders/>
       </w:tblPr>
       <w:tcPr>
-        <w:shd w:color="ffffff"/>
+        <w:shd w:val="clear" w:color="ffffff"/>
         <w:tcBorders>
-          <w:top w:val="none"/>
+          <w:top w:val="none" w:color="000000" w:sz="4" w:space="0"/>
           <w:left w:val="single" w:color="000000" w:themeColor="accent1" w:sz="4" w:space="0"/>
-          <w:bottom w:val="none"/>
-          <w:right w:val="none"/>
+          <w:bottom w:val="none" w:color="000000" w:sz="4" w:space="0"/>
+          <w:right w:val="none" w:color="000000" w:sz="4" w:space="0"/>
         </w:tcBorders>
       </w:tcPr>
     </w:tblStylePr>
@@ -25539,9 +25603,9 @@
         <w:shd w:val="clear" w:color="ffffff" w:themeColor="light1" w:fill="ffffff" w:themeFill="light1"/>
         <w:tcBorders>
           <w:top w:val="single" w:color="000000" w:themeColor="accent1" w:sz="4" w:space="0"/>
-          <w:left w:val="none"/>
-          <w:bottom w:val="none"/>
-          <w:right w:val="none"/>
+          <w:left w:val="none" w:color="000000" w:sz="4" w:space="0"/>
+          <w:bottom w:val="none" w:color="000000" w:sz="4" w:space="0"/>
+          <w:right w:val="none" w:color="000000" w:sz="4" w:space="0"/>
         </w:tcBorders>
       </w:tcPr>
     </w:tblStylePr>
@@ -25616,9 +25680,9 @@
       </w:tcPr>
     </w:tblStylePr>
   </w:style>
-  <w:style w:type="table" w:styleId="111">
+  <w:style w:type="table" w:styleId="799">
     <w:name w:val="List Table 7 Colorful - Accent 2"/>
-    <w:basedOn w:val="664"/>
+    <w:basedOn w:val="885"/>
     <w:uiPriority w:val="99"/>
     <w:pPr>
       <w:pBdr/>
@@ -25717,11 +25781,11 @@
         <w:tblBorders/>
       </w:tblPr>
       <w:tcPr>
-        <w:shd w:color="ffffff"/>
+        <w:shd w:val="clear" w:color="ffffff"/>
         <w:tcBorders>
-          <w:top w:val="none"/>
-          <w:left w:val="none"/>
-          <w:bottom w:val="none"/>
+          <w:top w:val="none" w:color="000000" w:sz="4" w:space="0"/>
+          <w:left w:val="none" w:color="000000" w:sz="4" w:space="0"/>
+          <w:bottom w:val="none" w:color="000000" w:sz="4" w:space="0"/>
           <w:right w:val="single" w:color="000000" w:themeColor="accent2" w:themeTint="97" w:sz="4" w:space="0"/>
         </w:tcBorders>
       </w:tcPr>
@@ -25744,10 +25808,10 @@
       <w:tcPr>
         <w:shd w:val="clear" w:color="ffffff" w:themeColor="light1" w:fill="ffffff" w:themeFill="light1"/>
         <w:tcBorders>
-          <w:top w:val="none"/>
-          <w:left w:val="none"/>
+          <w:top w:val="none" w:color="000000" w:sz="4" w:space="0"/>
+          <w:left w:val="none" w:color="000000" w:sz="4" w:space="0"/>
           <w:bottom w:val="single" w:color="000000" w:themeColor="accent2" w:themeTint="97" w:sz="4" w:space="0"/>
-          <w:right w:val="none"/>
+          <w:right w:val="none" w:color="000000" w:sz="4" w:space="0"/>
         </w:tcBorders>
       </w:tcPr>
     </w:tblStylePr>
@@ -25767,12 +25831,12 @@
         <w:tblBorders/>
       </w:tblPr>
       <w:tcPr>
-        <w:shd w:color="ffffff"/>
+        <w:shd w:val="clear" w:color="ffffff"/>
         <w:tcBorders>
-          <w:top w:val="none"/>
+          <w:top w:val="none" w:color="000000" w:sz="4" w:space="0"/>
           <w:left w:val="single" w:color="000000" w:themeColor="accent2" w:themeTint="97" w:sz="4" w:space="0"/>
-          <w:bottom w:val="none"/>
-          <w:right w:val="none"/>
+          <w:bottom w:val="none" w:color="000000" w:sz="4" w:space="0"/>
+          <w:right w:val="none" w:color="000000" w:sz="4" w:space="0"/>
         </w:tcBorders>
       </w:tcPr>
     </w:tblStylePr>
@@ -25795,9 +25859,9 @@
         <w:shd w:val="clear" w:color="ffffff" w:themeColor="light1" w:fill="ffffff" w:themeFill="light1"/>
         <w:tcBorders>
           <w:top w:val="single" w:color="000000" w:themeColor="accent2" w:themeTint="97" w:sz="4" w:space="0"/>
-          <w:left w:val="none"/>
-          <w:bottom w:val="none"/>
-          <w:right w:val="none"/>
+          <w:left w:val="none" w:color="000000" w:sz="4" w:space="0"/>
+          <w:bottom w:val="none" w:color="000000" w:sz="4" w:space="0"/>
+          <w:right w:val="none" w:color="000000" w:sz="4" w:space="0"/>
         </w:tcBorders>
       </w:tcPr>
     </w:tblStylePr>
@@ -25872,9 +25936,9 @@
       </w:tcPr>
     </w:tblStylePr>
   </w:style>
-  <w:style w:type="table" w:styleId="112">
+  <w:style w:type="table" w:styleId="800">
     <w:name w:val="List Table 7 Colorful - Accent 3"/>
-    <w:basedOn w:val="664"/>
+    <w:basedOn w:val="885"/>
     <w:uiPriority w:val="99"/>
     <w:pPr>
       <w:pBdr/>
@@ -25973,11 +26037,11 @@
         <w:tblBorders/>
       </w:tblPr>
       <w:tcPr>
-        <w:shd w:color="ffffff"/>
+        <w:shd w:val="clear" w:color="ffffff"/>
         <w:tcBorders>
-          <w:top w:val="none"/>
-          <w:left w:val="none"/>
-          <w:bottom w:val="none"/>
+          <w:top w:val="none" w:color="000000" w:sz="4" w:space="0"/>
+          <w:left w:val="none" w:color="000000" w:sz="4" w:space="0"/>
+          <w:bottom w:val="none" w:color="000000" w:sz="4" w:space="0"/>
           <w:right w:val="single" w:color="000000" w:themeColor="accent3" w:themeTint="98" w:sz="4" w:space="0"/>
         </w:tcBorders>
       </w:tcPr>
@@ -26000,10 +26064,10 @@
       <w:tcPr>
         <w:shd w:val="clear" w:color="ffffff" w:themeColor="light1" w:fill="ffffff" w:themeFill="light1"/>
         <w:tcBorders>
-          <w:top w:val="none"/>
-          <w:left w:val="none"/>
+          <w:top w:val="none" w:color="000000" w:sz="4" w:space="0"/>
+          <w:left w:val="none" w:color="000000" w:sz="4" w:space="0"/>
           <w:bottom w:val="single" w:color="000000" w:themeColor="accent3" w:themeTint="98" w:sz="4" w:space="0"/>
-          <w:right w:val="none"/>
+          <w:right w:val="none" w:color="000000" w:sz="4" w:space="0"/>
         </w:tcBorders>
       </w:tcPr>
     </w:tblStylePr>
@@ -26023,12 +26087,12 @@
         <w:tblBorders/>
       </w:tblPr>
       <w:tcPr>
-        <w:shd w:color="ffffff"/>
+        <w:shd w:val="clear" w:color="ffffff"/>
         <w:tcBorders>
-          <w:top w:val="none"/>
+          <w:top w:val="none" w:color="000000" w:sz="4" w:space="0"/>
           <w:left w:val="single" w:color="000000" w:themeColor="accent3" w:themeTint="98" w:sz="4" w:space="0"/>
-          <w:bottom w:val="none"/>
-          <w:right w:val="none"/>
+          <w:bottom w:val="none" w:color="000000" w:sz="4" w:space="0"/>
+          <w:right w:val="none" w:color="000000" w:sz="4" w:space="0"/>
         </w:tcBorders>
       </w:tcPr>
     </w:tblStylePr>
@@ -26051,9 +26115,9 @@
         <w:shd w:val="clear" w:color="ffffff" w:themeColor="light1" w:fill="ffffff" w:themeFill="light1"/>
         <w:tcBorders>
           <w:top w:val="single" w:color="000000" w:themeColor="accent3" w:themeTint="98" w:sz="4" w:space="0"/>
-          <w:left w:val="none"/>
-          <w:bottom w:val="none"/>
-          <w:right w:val="none"/>
+          <w:left w:val="none" w:color="000000" w:sz="4" w:space="0"/>
+          <w:bottom w:val="none" w:color="000000" w:sz="4" w:space="0"/>
+          <w:right w:val="none" w:color="000000" w:sz="4" w:space="0"/>
         </w:tcBorders>
       </w:tcPr>
     </w:tblStylePr>
@@ -26128,9 +26192,9 @@
       </w:tcPr>
     </w:tblStylePr>
   </w:style>
-  <w:style w:type="table" w:styleId="113">
+  <w:style w:type="table" w:styleId="801">
     <w:name w:val="List Table 7 Colorful - Accent 4"/>
-    <w:basedOn w:val="664"/>
+    <w:basedOn w:val="885"/>
     <w:uiPriority w:val="99"/>
     <w:pPr>
       <w:pBdr/>
@@ -26229,11 +26293,11 @@
         <w:tblBorders/>
       </w:tblPr>
       <w:tcPr>
-        <w:shd w:color="ffffff"/>
+        <w:shd w:val="clear" w:color="ffffff"/>
         <w:tcBorders>
-          <w:top w:val="none"/>
-          <w:left w:val="none"/>
-          <w:bottom w:val="none"/>
+          <w:top w:val="none" w:color="000000" w:sz="4" w:space="0"/>
+          <w:left w:val="none" w:color="000000" w:sz="4" w:space="0"/>
+          <w:bottom w:val="none" w:color="000000" w:sz="4" w:space="0"/>
           <w:right w:val="single" w:color="000000" w:themeColor="accent4" w:themeTint="9A" w:sz="4" w:space="0"/>
         </w:tcBorders>
       </w:tcPr>
@@ -26256,10 +26320,10 @@
       <w:tcPr>
         <w:shd w:val="clear" w:color="ffffff" w:themeColor="light1" w:fill="ffffff" w:themeFill="light1"/>
         <w:tcBorders>
-          <w:top w:val="none"/>
-          <w:left w:val="none"/>
+          <w:top w:val="none" w:color="000000" w:sz="4" w:space="0"/>
+          <w:left w:val="none" w:color="000000" w:sz="4" w:space="0"/>
           <w:bottom w:val="single" w:color="000000" w:themeColor="accent4" w:themeTint="9A" w:sz="4" w:space="0"/>
-          <w:right w:val="none"/>
+          <w:right w:val="none" w:color="000000" w:sz="4" w:space="0"/>
         </w:tcBorders>
       </w:tcPr>
     </w:tblStylePr>
@@ -26279,12 +26343,12 @@
         <w:tblBorders/>
       </w:tblPr>
       <w:tcPr>
-        <w:shd w:color="ffffff"/>
+        <w:shd w:val="clear" w:color="ffffff"/>
         <w:tcBorders>
-          <w:top w:val="none"/>
+          <w:top w:val="none" w:color="000000" w:sz="4" w:space="0"/>
           <w:left w:val="single" w:color="000000" w:themeColor="accent4" w:themeTint="9A" w:sz="4" w:space="0"/>
-          <w:bottom w:val="none"/>
-          <w:right w:val="none"/>
+          <w:bottom w:val="none" w:color="000000" w:sz="4" w:space="0"/>
+          <w:right w:val="none" w:color="000000" w:sz="4" w:space="0"/>
         </w:tcBorders>
       </w:tcPr>
     </w:tblStylePr>
@@ -26307,9 +26371,9 @@
         <w:shd w:val="clear" w:color="ffffff" w:themeColor="light1" w:fill="ffffff" w:themeFill="light1"/>
         <w:tcBorders>
           <w:top w:val="single" w:color="000000" w:themeColor="accent4" w:themeTint="9A" w:sz="4" w:space="0"/>
-          <w:left w:val="none"/>
-          <w:bottom w:val="none"/>
-          <w:right w:val="none"/>
+          <w:left w:val="none" w:color="000000" w:sz="4" w:space="0"/>
+          <w:bottom w:val="none" w:color="000000" w:sz="4" w:space="0"/>
+          <w:right w:val="none" w:color="000000" w:sz="4" w:space="0"/>
         </w:tcBorders>
       </w:tcPr>
     </w:tblStylePr>
@@ -26384,9 +26448,9 @@
       </w:tcPr>
     </w:tblStylePr>
   </w:style>
-  <w:style w:type="table" w:styleId="114">
+  <w:style w:type="table" w:styleId="802">
     <w:name w:val="List Table 7 Colorful - Accent 5"/>
-    <w:basedOn w:val="664"/>
+    <w:basedOn w:val="885"/>
     <w:uiPriority w:val="99"/>
     <w:pPr>
       <w:pBdr/>
@@ -26485,11 +26549,11 @@
         <w:tblBorders/>
       </w:tblPr>
       <w:tcPr>
-        <w:shd w:color="ffffff"/>
+        <w:shd w:val="clear" w:color="ffffff"/>
         <w:tcBorders>
-          <w:top w:val="none"/>
-          <w:left w:val="none"/>
-          <w:bottom w:val="none"/>
+          <w:top w:val="none" w:color="000000" w:sz="4" w:space="0"/>
+          <w:left w:val="none" w:color="000000" w:sz="4" w:space="0"/>
+          <w:bottom w:val="none" w:color="000000" w:sz="4" w:space="0"/>
           <w:right w:val="single" w:color="000000" w:themeColor="accent5" w:themeTint="9A" w:sz="4" w:space="0"/>
         </w:tcBorders>
       </w:tcPr>
@@ -26512,10 +26576,10 @@
       <w:tcPr>
         <w:shd w:val="clear" w:color="ffffff" w:themeColor="light1" w:fill="ffffff" w:themeFill="light1"/>
         <w:tcBorders>
-          <w:top w:val="none"/>
-          <w:left w:val="none"/>
+          <w:top w:val="none" w:color="000000" w:sz="4" w:space="0"/>
+          <w:left w:val="none" w:color="000000" w:sz="4" w:space="0"/>
           <w:bottom w:val="single" w:color="000000" w:themeColor="accent5" w:themeTint="9A" w:sz="4" w:space="0"/>
-          <w:right w:val="none"/>
+          <w:right w:val="none" w:color="000000" w:sz="4" w:space="0"/>
         </w:tcBorders>
       </w:tcPr>
     </w:tblStylePr>
@@ -26535,12 +26599,12 @@
         <w:tblBorders/>
       </w:tblPr>
       <w:tcPr>
-        <w:shd w:color="ffffff"/>
+        <w:shd w:val="clear" w:color="ffffff"/>
         <w:tcBorders>
-          <w:top w:val="none"/>
+          <w:top w:val="none" w:color="000000" w:sz="4" w:space="0"/>
           <w:left w:val="single" w:color="000000" w:themeColor="accent5" w:themeTint="9A" w:sz="4" w:space="0"/>
-          <w:bottom w:val="none"/>
-          <w:right w:val="none"/>
+          <w:bottom w:val="none" w:color="000000" w:sz="4" w:space="0"/>
+          <w:right w:val="none" w:color="000000" w:sz="4" w:space="0"/>
         </w:tcBorders>
       </w:tcPr>
     </w:tblStylePr>
@@ -26563,9 +26627,9 @@
         <w:shd w:val="clear" w:color="ffffff" w:themeColor="light1" w:fill="ffffff" w:themeFill="light1"/>
         <w:tcBorders>
           <w:top w:val="single" w:color="000000" w:themeColor="accent5" w:themeTint="9A" w:sz="4" w:space="0"/>
-          <w:left w:val="none"/>
-          <w:bottom w:val="none"/>
-          <w:right w:val="none"/>
+          <w:left w:val="none" w:color="000000" w:sz="4" w:space="0"/>
+          <w:bottom w:val="none" w:color="000000" w:sz="4" w:space="0"/>
+          <w:right w:val="none" w:color="000000" w:sz="4" w:space="0"/>
         </w:tcBorders>
       </w:tcPr>
     </w:tblStylePr>
@@ -26640,9 +26704,9 @@
       </w:tcPr>
     </w:tblStylePr>
   </w:style>
-  <w:style w:type="table" w:styleId="115">
+  <w:style w:type="table" w:styleId="803">
     <w:name w:val="List Table 7 Colorful - Accent 6"/>
-    <w:basedOn w:val="664"/>
+    <w:basedOn w:val="885"/>
     <w:uiPriority w:val="99"/>
     <w:pPr>
       <w:pBdr/>
@@ -26741,11 +26805,11 @@
         <w:tblBorders/>
       </w:tblPr>
       <w:tcPr>
-        <w:shd w:color="ffffff"/>
+        <w:shd w:val="clear" w:color="ffffff"/>
         <w:tcBorders>
-          <w:top w:val="none"/>
-          <w:left w:val="none"/>
-          <w:bottom w:val="none"/>
+          <w:top w:val="none" w:color="000000" w:sz="4" w:space="0"/>
+          <w:left w:val="none" w:color="000000" w:sz="4" w:space="0"/>
+          <w:bottom w:val="none" w:color="000000" w:sz="4" w:space="0"/>
           <w:right w:val="single" w:color="000000" w:themeColor="accent6" w:themeTint="98" w:sz="4" w:space="0"/>
         </w:tcBorders>
       </w:tcPr>
@@ -26768,10 +26832,10 @@
       <w:tcPr>
         <w:shd w:val="clear" w:color="ffffff" w:themeColor="light1" w:fill="ffffff" w:themeFill="light1"/>
         <w:tcBorders>
-          <w:top w:val="none"/>
-          <w:left w:val="none"/>
+          <w:top w:val="none" w:color="000000" w:sz="4" w:space="0"/>
+          <w:left w:val="none" w:color="000000" w:sz="4" w:space="0"/>
           <w:bottom w:val="single" w:color="000000" w:themeColor="accent6" w:themeTint="98" w:sz="4" w:space="0"/>
-          <w:right w:val="none"/>
+          <w:right w:val="none" w:color="000000" w:sz="4" w:space="0"/>
         </w:tcBorders>
       </w:tcPr>
     </w:tblStylePr>
@@ -26791,12 +26855,12 @@
         <w:tblBorders/>
       </w:tblPr>
       <w:tcPr>
-        <w:shd w:color="ffffff"/>
+        <w:shd w:val="clear" w:color="ffffff"/>
         <w:tcBorders>
-          <w:top w:val="none"/>
+          <w:top w:val="none" w:color="000000" w:sz="4" w:space="0"/>
           <w:left w:val="single" w:color="000000" w:themeColor="accent6" w:themeTint="98" w:sz="4" w:space="0"/>
-          <w:bottom w:val="none"/>
-          <w:right w:val="none"/>
+          <w:bottom w:val="none" w:color="000000" w:sz="4" w:space="0"/>
+          <w:right w:val="none" w:color="000000" w:sz="4" w:space="0"/>
         </w:tcBorders>
       </w:tcPr>
     </w:tblStylePr>
@@ -26819,9 +26883,9 @@
         <w:shd w:val="clear" w:color="ffffff" w:themeColor="light1" w:fill="ffffff" w:themeFill="light1"/>
         <w:tcBorders>
           <w:top w:val="single" w:color="000000" w:themeColor="accent6" w:themeTint="98" w:sz="4" w:space="0"/>
-          <w:left w:val="none"/>
-          <w:bottom w:val="none"/>
-          <w:right w:val="none"/>
+          <w:left w:val="none" w:color="000000" w:sz="4" w:space="0"/>
+          <w:bottom w:val="none" w:color="000000" w:sz="4" w:space="0"/>
+          <w:right w:val="none" w:color="000000" w:sz="4" w:space="0"/>
         </w:tcBorders>
       </w:tcPr>
     </w:tblStylePr>
@@ -26896,9 +26960,9 @@
       </w:tcPr>
     </w:tblStylePr>
   </w:style>
-  <w:style w:type="table" w:styleId="116">
+  <w:style w:type="table" w:styleId="804">
     <w:name w:val="Lined - Accent"/>
-    <w:basedOn w:val="664"/>
+    <w:basedOn w:val="885"/>
     <w:uiPriority w:val="99"/>
     <w:pPr>
       <w:pBdr/>
@@ -27133,9 +27197,9 @@
       </w:tcPr>
     </w:tblStylePr>
   </w:style>
-  <w:style w:type="table" w:styleId="117">
+  <w:style w:type="table" w:styleId="805">
     <w:name w:val="Lined - Accent 1"/>
-    <w:basedOn w:val="664"/>
+    <w:basedOn w:val="885"/>
     <w:uiPriority w:val="99"/>
     <w:pPr>
       <w:pBdr/>
@@ -27370,9 +27434,9 @@
       </w:tcPr>
     </w:tblStylePr>
   </w:style>
-  <w:style w:type="table" w:styleId="118">
+  <w:style w:type="table" w:styleId="806">
     <w:name w:val="Lined - Accent 2"/>
-    <w:basedOn w:val="664"/>
+    <w:basedOn w:val="885"/>
     <w:uiPriority w:val="99"/>
     <w:pPr>
       <w:pBdr/>
@@ -27607,9 +27671,9 @@
       </w:tcPr>
     </w:tblStylePr>
   </w:style>
-  <w:style w:type="table" w:styleId="119">
+  <w:style w:type="table" w:styleId="807">
     <w:name w:val="Lined - Accent 3"/>
-    <w:basedOn w:val="664"/>
+    <w:basedOn w:val="885"/>
     <w:uiPriority w:val="99"/>
     <w:pPr>
       <w:pBdr/>
@@ -27844,9 +27908,9 @@
       </w:tcPr>
     </w:tblStylePr>
   </w:style>
-  <w:style w:type="table" w:styleId="120">
+  <w:style w:type="table" w:styleId="808">
     <w:name w:val="Lined - Accent 4"/>
-    <w:basedOn w:val="664"/>
+    <w:basedOn w:val="885"/>
     <w:uiPriority w:val="99"/>
     <w:pPr>
       <w:pBdr/>
@@ -28081,9 +28145,9 @@
       </w:tcPr>
     </w:tblStylePr>
   </w:style>
-  <w:style w:type="table" w:styleId="121">
+  <w:style w:type="table" w:styleId="809">
     <w:name w:val="Lined - Accent 5"/>
-    <w:basedOn w:val="664"/>
+    <w:basedOn w:val="885"/>
     <w:uiPriority w:val="99"/>
     <w:pPr>
       <w:pBdr/>
@@ -28318,9 +28382,9 @@
       </w:tcPr>
     </w:tblStylePr>
   </w:style>
-  <w:style w:type="table" w:styleId="122">
+  <w:style w:type="table" w:styleId="810">
     <w:name w:val="Lined - Accent 6"/>
-    <w:basedOn w:val="664"/>
+    <w:basedOn w:val="885"/>
     <w:uiPriority w:val="99"/>
     <w:pPr>
       <w:pBdr/>
@@ -28555,9 +28619,9 @@
       </w:tcPr>
     </w:tblStylePr>
   </w:style>
-  <w:style w:type="table" w:styleId="123">
+  <w:style w:type="table" w:styleId="811">
     <w:name w:val="Bordered &amp; Lined - Accent"/>
-    <w:basedOn w:val="664"/>
+    <w:basedOn w:val="885"/>
     <w:uiPriority w:val="99"/>
     <w:pPr>
       <w:pBdr/>
@@ -28799,9 +28863,9 @@
       </w:tcPr>
     </w:tblStylePr>
   </w:style>
-  <w:style w:type="table" w:styleId="124">
+  <w:style w:type="table" w:styleId="812">
     <w:name w:val="Bordered &amp; Lined - Accent 1"/>
-    <w:basedOn w:val="664"/>
+    <w:basedOn w:val="885"/>
     <w:uiPriority w:val="99"/>
     <w:pPr>
       <w:pBdr/>
@@ -29043,9 +29107,9 @@
       </w:tcPr>
     </w:tblStylePr>
   </w:style>
-  <w:style w:type="table" w:styleId="125">
+  <w:style w:type="table" w:styleId="813">
     <w:name w:val="Bordered &amp; Lined - Accent 2"/>
-    <w:basedOn w:val="664"/>
+    <w:basedOn w:val="885"/>
     <w:uiPriority w:val="99"/>
     <w:pPr>
       <w:pBdr/>
@@ -29287,9 +29351,9 @@
       </w:tcPr>
     </w:tblStylePr>
   </w:style>
-  <w:style w:type="table" w:styleId="126">
+  <w:style w:type="table" w:styleId="814">
     <w:name w:val="Bordered &amp; Lined - Accent 3"/>
-    <w:basedOn w:val="664"/>
+    <w:basedOn w:val="885"/>
     <w:uiPriority w:val="99"/>
     <w:pPr>
       <w:pBdr/>
@@ -29531,9 +29595,9 @@
       </w:tcPr>
     </w:tblStylePr>
   </w:style>
-  <w:style w:type="table" w:styleId="127">
+  <w:style w:type="table" w:styleId="815">
     <w:name w:val="Bordered &amp; Lined - Accent 4"/>
-    <w:basedOn w:val="664"/>
+    <w:basedOn w:val="885"/>
     <w:uiPriority w:val="99"/>
     <w:pPr>
       <w:pBdr/>
@@ -29775,9 +29839,9 @@
       </w:tcPr>
     </w:tblStylePr>
   </w:style>
-  <w:style w:type="table" w:styleId="128">
+  <w:style w:type="table" w:styleId="816">
     <w:name w:val="Bordered &amp; Lined - Accent 5"/>
-    <w:basedOn w:val="664"/>
+    <w:basedOn w:val="885"/>
     <w:uiPriority w:val="99"/>
     <w:pPr>
       <w:pBdr/>
@@ -30019,9 +30083,9 @@
       </w:tcPr>
     </w:tblStylePr>
   </w:style>
-  <w:style w:type="table" w:styleId="129">
+  <w:style w:type="table" w:styleId="817">
     <w:name w:val="Bordered &amp; Lined - Accent 6"/>
-    <w:basedOn w:val="664"/>
+    <w:basedOn w:val="885"/>
     <w:uiPriority w:val="99"/>
     <w:pPr>
       <w:pBdr/>
@@ -30263,9 +30327,9 @@
       </w:tcPr>
     </w:tblStylePr>
   </w:style>
-  <w:style w:type="table" w:styleId="130">
+  <w:style w:type="table" w:styleId="818">
     <w:name w:val="Bordered"/>
-    <w:basedOn w:val="664"/>
+    <w:basedOn w:val="885"/>
     <w:uiPriority w:val="99"/>
     <w:pPr>
       <w:pBdr/>
@@ -30494,9 +30558,9 @@
       </w:tcPr>
     </w:tblStylePr>
   </w:style>
-  <w:style w:type="table" w:styleId="131">
+  <w:style w:type="table" w:styleId="819">
     <w:name w:val="Bordered - Accent 1"/>
-    <w:basedOn w:val="664"/>
+    <w:basedOn w:val="885"/>
     <w:uiPriority w:val="99"/>
     <w:pPr>
       <w:pBdr/>
@@ -30725,9 +30789,9 @@
       </w:tcPr>
     </w:tblStylePr>
   </w:style>
-  <w:style w:type="table" w:styleId="132">
+  <w:style w:type="table" w:styleId="820">
     <w:name w:val="Bordered - Accent 2"/>
-    <w:basedOn w:val="664"/>
+    <w:basedOn w:val="885"/>
     <w:uiPriority w:val="99"/>
     <w:pPr>
       <w:pBdr/>
@@ -30956,9 +31020,9 @@
       </w:tcPr>
     </w:tblStylePr>
   </w:style>
-  <w:style w:type="table" w:styleId="133">
+  <w:style w:type="table" w:styleId="821">
     <w:name w:val="Bordered - Accent 3"/>
-    <w:basedOn w:val="664"/>
+    <w:basedOn w:val="885"/>
     <w:uiPriority w:val="99"/>
     <w:pPr>
       <w:pBdr/>
@@ -31187,9 +31251,9 @@
       </w:tcPr>
     </w:tblStylePr>
   </w:style>
-  <w:style w:type="table" w:styleId="134">
+  <w:style w:type="table" w:styleId="822">
     <w:name w:val="Bordered - Accent 4"/>
-    <w:basedOn w:val="664"/>
+    <w:basedOn w:val="885"/>
     <w:uiPriority w:val="99"/>
     <w:pPr>
       <w:pBdr/>
@@ -31418,9 +31482,9 @@
       </w:tcPr>
     </w:tblStylePr>
   </w:style>
-  <w:style w:type="table" w:styleId="135">
+  <w:style w:type="table" w:styleId="823">
     <w:name w:val="Bordered - Accent 5"/>
-    <w:basedOn w:val="664"/>
+    <w:basedOn w:val="885"/>
     <w:uiPriority w:val="99"/>
     <w:pPr>
       <w:pBdr/>
@@ -31649,9 +31713,9 @@
       </w:tcPr>
     </w:tblStylePr>
   </w:style>
-  <w:style w:type="table" w:styleId="136">
+  <w:style w:type="table" w:styleId="824">
     <w:name w:val="Bordered - Accent 6"/>
-    <w:basedOn w:val="664"/>
+    <w:basedOn w:val="885"/>
     <w:uiPriority w:val="99"/>
     <w:pPr>
       <w:pBdr/>
@@ -31880,11 +31944,11 @@
       </w:tcPr>
     </w:tblStylePr>
   </w:style>
-  <w:style w:type="paragraph" w:styleId="138">
+  <w:style w:type="paragraph" w:styleId="825">
     <w:name w:val="Heading 1"/>
-    <w:basedOn w:val="662"/>
-    <w:next w:val="662"/>
-    <w:link w:val="149"/>
+    <w:basedOn w:val="883"/>
+    <w:next w:val="883"/>
+    <w:link w:val="834"/>
     <w:uiPriority w:val="9"/>
     <w:qFormat/>
     <w:pPr>
@@ -31902,11 +31966,11 @@
       <w:szCs w:val="40"/>
     </w:rPr>
   </w:style>
-  <w:style w:type="paragraph" w:styleId="139">
+  <w:style w:type="paragraph" w:styleId="826">
     <w:name w:val="Heading 2"/>
-    <w:basedOn w:val="662"/>
-    <w:next w:val="662"/>
-    <w:link w:val="150"/>
+    <w:basedOn w:val="883"/>
+    <w:next w:val="883"/>
+    <w:link w:val="835"/>
     <w:uiPriority w:val="9"/>
     <w:unhideWhenUsed/>
     <w:qFormat/>
@@ -31925,11 +31989,11 @@
       <w:szCs w:val="32"/>
     </w:rPr>
   </w:style>
-  <w:style w:type="paragraph" w:styleId="140">
+  <w:style w:type="paragraph" w:styleId="827">
     <w:name w:val="Heading 3"/>
-    <w:basedOn w:val="662"/>
-    <w:next w:val="662"/>
-    <w:link w:val="151"/>
+    <w:basedOn w:val="883"/>
+    <w:next w:val="883"/>
+    <w:link w:val="836"/>
     <w:uiPriority w:val="9"/>
     <w:unhideWhenUsed/>
     <w:qFormat/>
@@ -31948,11 +32012,11 @@
       <w:szCs w:val="28"/>
     </w:rPr>
   </w:style>
-  <w:style w:type="paragraph" w:styleId="141">
+  <w:style w:type="paragraph" w:styleId="828">
     <w:name w:val="Heading 4"/>
-    <w:basedOn w:val="662"/>
-    <w:next w:val="662"/>
-    <w:link w:val="152"/>
+    <w:basedOn w:val="883"/>
+    <w:next w:val="883"/>
+    <w:link w:val="837"/>
     <w:uiPriority w:val="9"/>
     <w:unhideWhenUsed/>
     <w:qFormat/>
@@ -31971,11 +32035,11 @@
       <w:color w:val="0f4761" w:themeColor="accent1" w:themeShade="BF"/>
     </w:rPr>
   </w:style>
-  <w:style w:type="paragraph" w:styleId="142">
+  <w:style w:type="paragraph" w:styleId="829">
     <w:name w:val="Heading 5"/>
-    <w:basedOn w:val="662"/>
-    <w:next w:val="662"/>
-    <w:link w:val="153"/>
+    <w:basedOn w:val="883"/>
+    <w:next w:val="883"/>
+    <w:link w:val="838"/>
     <w:uiPriority w:val="9"/>
     <w:unhideWhenUsed/>
     <w:qFormat/>
@@ -31992,11 +32056,11 @@
       <w:color w:val="0f4761" w:themeColor="accent1" w:themeShade="BF"/>
     </w:rPr>
   </w:style>
-  <w:style w:type="paragraph" w:styleId="143">
+  <w:style w:type="paragraph" w:styleId="830">
     <w:name w:val="Heading 6"/>
-    <w:basedOn w:val="662"/>
-    <w:next w:val="662"/>
-    <w:link w:val="154"/>
+    <w:basedOn w:val="883"/>
+    <w:next w:val="883"/>
+    <w:link w:val="839"/>
     <w:uiPriority w:val="9"/>
     <w:unhideWhenUsed/>
     <w:qFormat/>
@@ -32015,11 +32079,11 @@
       <w:color w:val="595959" w:themeColor="text1" w:themeTint="A6"/>
     </w:rPr>
   </w:style>
-  <w:style w:type="paragraph" w:styleId="144">
+  <w:style w:type="paragraph" w:styleId="831">
     <w:name w:val="Heading 7"/>
-    <w:basedOn w:val="662"/>
-    <w:next w:val="662"/>
-    <w:link w:val="155"/>
+    <w:basedOn w:val="883"/>
+    <w:next w:val="883"/>
+    <w:link w:val="840"/>
     <w:uiPriority w:val="9"/>
     <w:unhideWhenUsed/>
     <w:qFormat/>
@@ -32036,11 +32100,11 @@
       <w:color w:val="595959" w:themeColor="text1" w:themeTint="A6"/>
     </w:rPr>
   </w:style>
-  <w:style w:type="paragraph" w:styleId="145">
+  <w:style w:type="paragraph" w:styleId="832">
     <w:name w:val="Heading 8"/>
-    <w:basedOn w:val="662"/>
-    <w:next w:val="662"/>
-    <w:link w:val="156"/>
+    <w:basedOn w:val="883"/>
+    <w:next w:val="883"/>
+    <w:link w:val="841"/>
     <w:uiPriority w:val="9"/>
     <w:unhideWhenUsed/>
     <w:qFormat/>
@@ -32059,11 +32123,11 @@
       <w:color w:val="272727" w:themeColor="text1" w:themeTint="D8"/>
     </w:rPr>
   </w:style>
-  <w:style w:type="paragraph" w:styleId="146">
+  <w:style w:type="paragraph" w:styleId="833">
     <w:name w:val="Heading 9"/>
-    <w:basedOn w:val="662"/>
-    <w:next w:val="662"/>
-    <w:link w:val="157"/>
+    <w:basedOn w:val="883"/>
+    <w:next w:val="883"/>
+    <w:link w:val="842"/>
     <w:uiPriority w:val="9"/>
     <w:unhideWhenUsed/>
     <w:qFormat/>
@@ -32082,10 +32146,10 @@
       <w:color w:val="272727" w:themeColor="text1" w:themeTint="D8"/>
     </w:rPr>
   </w:style>
-  <w:style w:type="character" w:styleId="149">
+  <w:style w:type="character" w:styleId="834">
     <w:name w:val="Heading 1 Char"/>
-    <w:basedOn w:val="663"/>
-    <w:link w:val="138"/>
+    <w:basedOn w:val="884"/>
+    <w:link w:val="825"/>
     <w:uiPriority w:val="9"/>
     <w:pPr>
       <w:pBdr/>
@@ -32099,10 +32163,10 @@
       <w:szCs w:val="40"/>
     </w:rPr>
   </w:style>
-  <w:style w:type="character" w:styleId="150">
+  <w:style w:type="character" w:styleId="835">
     <w:name w:val="Heading 2 Char"/>
-    <w:basedOn w:val="663"/>
-    <w:link w:val="139"/>
+    <w:basedOn w:val="884"/>
+    <w:link w:val="826"/>
     <w:uiPriority w:val="9"/>
     <w:pPr>
       <w:pBdr/>
@@ -32116,10 +32180,10 @@
       <w:szCs w:val="32"/>
     </w:rPr>
   </w:style>
-  <w:style w:type="character" w:styleId="151">
+  <w:style w:type="character" w:styleId="836">
     <w:name w:val="Heading 3 Char"/>
-    <w:basedOn w:val="663"/>
-    <w:link w:val="140"/>
+    <w:basedOn w:val="884"/>
+    <w:link w:val="827"/>
     <w:uiPriority w:val="9"/>
     <w:pPr>
       <w:pBdr/>
@@ -32133,10 +32197,10 @@
       <w:szCs w:val="28"/>
     </w:rPr>
   </w:style>
-  <w:style w:type="character" w:styleId="152">
+  <w:style w:type="character" w:styleId="837">
     <w:name w:val="Heading 4 Char"/>
-    <w:basedOn w:val="663"/>
-    <w:link w:val="141"/>
+    <w:basedOn w:val="884"/>
+    <w:link w:val="828"/>
     <w:uiPriority w:val="9"/>
     <w:pPr>
       <w:pBdr/>
@@ -32150,10 +32214,10 @@
       <w:color w:val="0f4761" w:themeColor="accent1" w:themeShade="BF"/>
     </w:rPr>
   </w:style>
-  <w:style w:type="character" w:styleId="153">
+  <w:style w:type="character" w:styleId="838">
     <w:name w:val="Heading 5 Char"/>
-    <w:basedOn w:val="663"/>
-    <w:link w:val="142"/>
+    <w:basedOn w:val="884"/>
+    <w:link w:val="829"/>
     <w:uiPriority w:val="9"/>
     <w:pPr>
       <w:pBdr/>
@@ -32165,10 +32229,10 @@
       <w:color w:val="0f4761" w:themeColor="accent1" w:themeShade="BF"/>
     </w:rPr>
   </w:style>
-  <w:style w:type="character" w:styleId="154">
+  <w:style w:type="character" w:styleId="839">
     <w:name w:val="Heading 6 Char"/>
-    <w:basedOn w:val="663"/>
-    <w:link w:val="143"/>
+    <w:basedOn w:val="884"/>
+    <w:link w:val="830"/>
     <w:uiPriority w:val="9"/>
     <w:pPr>
       <w:pBdr/>
@@ -32182,10 +32246,10 @@
       <w:color w:val="595959" w:themeColor="text1" w:themeTint="A6"/>
     </w:rPr>
   </w:style>
-  <w:style w:type="character" w:styleId="155">
+  <w:style w:type="character" w:styleId="840">
     <w:name w:val="Heading 7 Char"/>
-    <w:basedOn w:val="663"/>
-    <w:link w:val="144"/>
+    <w:basedOn w:val="884"/>
+    <w:link w:val="831"/>
     <w:uiPriority w:val="9"/>
     <w:pPr>
       <w:pBdr/>
@@ -32197,10 +32261,10 @@
       <w:color w:val="595959" w:themeColor="text1" w:themeTint="A6"/>
     </w:rPr>
   </w:style>
-  <w:style w:type="character" w:styleId="156">
+  <w:style w:type="character" w:styleId="841">
     <w:name w:val="Heading 8 Char"/>
-    <w:basedOn w:val="663"/>
-    <w:link w:val="145"/>
+    <w:basedOn w:val="884"/>
+    <w:link w:val="832"/>
     <w:uiPriority w:val="9"/>
     <w:pPr>
       <w:pBdr/>
@@ -32214,10 +32278,10 @@
       <w:color w:val="272727" w:themeColor="text1" w:themeTint="D8"/>
     </w:rPr>
   </w:style>
-  <w:style w:type="character" w:styleId="157">
+  <w:style w:type="character" w:styleId="842">
     <w:name w:val="Heading 9 Char"/>
-    <w:basedOn w:val="663"/>
-    <w:link w:val="146"/>
+    <w:basedOn w:val="884"/>
+    <w:link w:val="833"/>
     <w:uiPriority w:val="9"/>
     <w:pPr>
       <w:pBdr/>
@@ -32231,11 +32295,11 @@
       <w:color w:val="272727" w:themeColor="text1" w:themeTint="D8"/>
     </w:rPr>
   </w:style>
-  <w:style w:type="paragraph" w:styleId="158">
+  <w:style w:type="paragraph" w:styleId="843">
     <w:name w:val="Title"/>
-    <w:basedOn w:val="662"/>
-    <w:next w:val="662"/>
-    <w:link w:val="159"/>
+    <w:basedOn w:val="883"/>
+    <w:next w:val="883"/>
+    <w:link w:val="844"/>
     <w:uiPriority w:val="10"/>
     <w:qFormat/>
     <w:pPr>
@@ -32251,10 +32315,10 @@
       <w:szCs w:val="56"/>
     </w:rPr>
   </w:style>
-  <w:style w:type="character" w:styleId="159">
+  <w:style w:type="character" w:styleId="844">
     <w:name w:val="Title Char"/>
-    <w:basedOn w:val="663"/>
-    <w:link w:val="158"/>
+    <w:basedOn w:val="884"/>
+    <w:link w:val="843"/>
     <w:uiPriority w:val="10"/>
     <w:pPr>
       <w:pBdr/>
@@ -32268,11 +32332,11 @@
       <w:szCs w:val="56"/>
     </w:rPr>
   </w:style>
-  <w:style w:type="paragraph" w:styleId="160">
+  <w:style w:type="paragraph" w:styleId="845">
     <w:name w:val="Subtitle"/>
-    <w:basedOn w:val="662"/>
-    <w:next w:val="662"/>
-    <w:link w:val="161"/>
+    <w:basedOn w:val="883"/>
+    <w:next w:val="883"/>
+    <w:link w:val="846"/>
     <w:uiPriority w:val="11"/>
     <w:qFormat/>
     <w:pPr>
@@ -32290,10 +32354,10 @@
       <w:szCs w:val="28"/>
     </w:rPr>
   </w:style>
-  <w:style w:type="character" w:styleId="161">
+  <w:style w:type="character" w:styleId="846">
     <w:name w:val="Subtitle Char"/>
-    <w:basedOn w:val="663"/>
-    <w:link w:val="160"/>
+    <w:basedOn w:val="884"/>
+    <w:link w:val="845"/>
     <w:uiPriority w:val="11"/>
     <w:pPr>
       <w:pBdr/>
@@ -32307,11 +32371,11 @@
       <w:szCs w:val="28"/>
     </w:rPr>
   </w:style>
-  <w:style w:type="paragraph" w:styleId="162">
+  <w:style w:type="paragraph" w:styleId="847">
     <w:name w:val="Quote"/>
-    <w:basedOn w:val="662"/>
-    <w:next w:val="662"/>
-    <w:link w:val="163"/>
+    <w:basedOn w:val="883"/>
+    <w:next w:val="883"/>
+    <w:link w:val="848"/>
     <w:uiPriority w:val="29"/>
     <w:qFormat/>
     <w:pPr>
@@ -32326,10 +32390,10 @@
       <w:color w:val="404040" w:themeColor="text1" w:themeTint="BF"/>
     </w:rPr>
   </w:style>
-  <w:style w:type="character" w:styleId="163">
+  <w:style w:type="character" w:styleId="848">
     <w:name w:val="Quote Char"/>
-    <w:basedOn w:val="663"/>
-    <w:link w:val="162"/>
+    <w:basedOn w:val="884"/>
+    <w:link w:val="847"/>
     <w:uiPriority w:val="29"/>
     <w:pPr>
       <w:pBdr/>
@@ -32342,9 +32406,9 @@
       <w:color w:val="404040" w:themeColor="text1" w:themeTint="BF"/>
     </w:rPr>
   </w:style>
-  <w:style w:type="character" w:styleId="165">
+  <w:style w:type="character" w:styleId="849">
     <w:name w:val="Intense Emphasis"/>
-    <w:basedOn w:val="663"/>
+    <w:basedOn w:val="884"/>
     <w:uiPriority w:val="21"/>
     <w:qFormat/>
     <w:pPr>
@@ -32358,11 +32422,11 @@
       <w:color w:val="0f4761" w:themeColor="accent1" w:themeShade="BF"/>
     </w:rPr>
   </w:style>
-  <w:style w:type="paragraph" w:styleId="166">
+  <w:style w:type="paragraph" w:styleId="850">
     <w:name w:val="Intense Quote"/>
-    <w:basedOn w:val="662"/>
-    <w:next w:val="662"/>
-    <w:link w:val="167"/>
+    <w:basedOn w:val="883"/>
+    <w:next w:val="883"/>
+    <w:link w:val="851"/>
     <w:uiPriority w:val="30"/>
     <w:qFormat/>
     <w:pPr>
@@ -32380,10 +32444,10 @@
       <w:color w:val="0f4761" w:themeColor="accent1" w:themeShade="BF"/>
     </w:rPr>
   </w:style>
-  <w:style w:type="character" w:styleId="167">
+  <w:style w:type="character" w:styleId="851">
     <w:name w:val="Intense Quote Char"/>
-    <w:basedOn w:val="663"/>
-    <w:link w:val="166"/>
+    <w:basedOn w:val="884"/>
+    <w:link w:val="850"/>
     <w:uiPriority w:val="30"/>
     <w:pPr>
       <w:pBdr/>
@@ -32396,9 +32460,9 @@
       <w:color w:val="0f4761" w:themeColor="accent1" w:themeShade="BF"/>
     </w:rPr>
   </w:style>
-  <w:style w:type="character" w:styleId="168">
+  <w:style w:type="character" w:styleId="852">
     <w:name w:val="Intense Reference"/>
-    <w:basedOn w:val="663"/>
+    <w:basedOn w:val="884"/>
     <w:uiPriority w:val="32"/>
     <w:qFormat/>
     <w:pPr>
@@ -32414,9 +32478,9 @@
       <w:spacing w:val="5"/>
     </w:rPr>
   </w:style>
-  <w:style w:type="paragraph" w:styleId="169">
+  <w:style w:type="paragraph" w:styleId="853">
     <w:name w:val="No Spacing"/>
-    <w:basedOn w:val="662"/>
+    <w:basedOn w:val="883"/>
     <w:uiPriority w:val="1"/>
     <w:qFormat/>
     <w:pPr>
@@ -32425,9 +32489,9 @@
       <w:ind/>
     </w:pPr>
   </w:style>
-  <w:style w:type="character" w:styleId="170">
+  <w:style w:type="character" w:styleId="854">
     <w:name w:val="Subtle Emphasis"/>
-    <w:basedOn w:val="663"/>
+    <w:basedOn w:val="884"/>
     <w:uiPriority w:val="19"/>
     <w:qFormat/>
     <w:pPr>
@@ -32441,9 +32505,9 @@
       <w:color w:val="404040" w:themeColor="text1" w:themeTint="BF"/>
     </w:rPr>
   </w:style>
-  <w:style w:type="character" w:styleId="171">
+  <w:style w:type="character" w:styleId="855">
     <w:name w:val="Emphasis"/>
-    <w:basedOn w:val="663"/>
+    <w:basedOn w:val="884"/>
     <w:uiPriority w:val="20"/>
     <w:qFormat/>
     <w:pPr>
@@ -32456,9 +32520,9 @@
       <w:iCs/>
     </w:rPr>
   </w:style>
-  <w:style w:type="character" w:styleId="172">
+  <w:style w:type="character" w:styleId="856">
     <w:name w:val="Strong"/>
-    <w:basedOn w:val="663"/>
+    <w:basedOn w:val="884"/>
     <w:uiPriority w:val="22"/>
     <w:qFormat/>
     <w:pPr>
@@ -32471,9 +32535,9 @@
       <w:bCs/>
     </w:rPr>
   </w:style>
-  <w:style w:type="character" w:styleId="173">
+  <w:style w:type="character" w:styleId="857">
     <w:name w:val="Subtle Reference"/>
-    <w:basedOn w:val="663"/>
+    <w:basedOn w:val="884"/>
     <w:uiPriority w:val="31"/>
     <w:qFormat/>
     <w:pPr>
@@ -32486,9 +32550,9 @@
       <w:color w:val="5a5a5a" w:themeColor="text1" w:themeTint="A5"/>
     </w:rPr>
   </w:style>
-  <w:style w:type="character" w:styleId="174">
+  <w:style w:type="character" w:styleId="858">
     <w:name w:val="Book Title"/>
-    <w:basedOn w:val="663"/>
+    <w:basedOn w:val="884"/>
     <w:uiPriority w:val="33"/>
     <w:qFormat/>
     <w:pPr>
@@ -32504,10 +32568,10 @@
       <w:spacing w:val="5"/>
     </w:rPr>
   </w:style>
-  <w:style w:type="paragraph" w:styleId="175">
+  <w:style w:type="paragraph" w:styleId="859">
     <w:name w:val="Header"/>
-    <w:basedOn w:val="662"/>
-    <w:link w:val="176"/>
+    <w:basedOn w:val="883"/>
+    <w:link w:val="860"/>
     <w:uiPriority w:val="99"/>
     <w:unhideWhenUsed/>
     <w:pPr>
@@ -32520,10 +32584,10 @@
       <w:ind/>
     </w:pPr>
   </w:style>
-  <w:style w:type="character" w:styleId="176">
+  <w:style w:type="character" w:styleId="860">
     <w:name w:val="Header Char"/>
-    <w:basedOn w:val="663"/>
-    <w:link w:val="175"/>
+    <w:basedOn w:val="884"/>
+    <w:link w:val="859"/>
     <w:uiPriority w:val="99"/>
     <w:pPr>
       <w:pBdr/>
@@ -32531,10 +32595,10 @@
       <w:ind/>
     </w:pPr>
   </w:style>
-  <w:style w:type="paragraph" w:styleId="177">
+  <w:style w:type="paragraph" w:styleId="861">
     <w:name w:val="Footer"/>
-    <w:basedOn w:val="662"/>
-    <w:link w:val="178"/>
+    <w:basedOn w:val="883"/>
+    <w:link w:val="862"/>
     <w:uiPriority w:val="99"/>
     <w:unhideWhenUsed/>
     <w:pPr>
@@ -32547,10 +32611,10 @@
       <w:ind/>
     </w:pPr>
   </w:style>
-  <w:style w:type="character" w:styleId="178">
+  <w:style w:type="character" w:styleId="862">
     <w:name w:val="Footer Char"/>
-    <w:basedOn w:val="663"/>
-    <w:link w:val="177"/>
+    <w:basedOn w:val="884"/>
+    <w:link w:val="861"/>
     <w:uiPriority w:val="99"/>
     <w:pPr>
       <w:pBdr/>
@@ -32558,10 +32622,10 @@
       <w:ind/>
     </w:pPr>
   </w:style>
-  <w:style w:type="paragraph" w:styleId="179">
+  <w:style w:type="paragraph" w:styleId="863">
     <w:name w:val="Caption"/>
-    <w:basedOn w:val="662"/>
-    <w:next w:val="662"/>
+    <w:basedOn w:val="883"/>
+    <w:next w:val="883"/>
     <w:uiPriority w:val="35"/>
     <w:unhideWhenUsed/>
     <w:qFormat/>
@@ -32578,10 +32642,10 @@
       <w:szCs w:val="18"/>
     </w:rPr>
   </w:style>
-  <w:style w:type="paragraph" w:styleId="180">
+  <w:style w:type="paragraph" w:styleId="864">
     <w:name w:val="footnote text"/>
-    <w:basedOn w:val="662"/>
-    <w:link w:val="181"/>
+    <w:basedOn w:val="883"/>
+    <w:link w:val="865"/>
     <w:uiPriority w:val="99"/>
     <w:semiHidden/>
     <w:unhideWhenUsed/>
@@ -32595,10 +32659,10 @@
       <w:szCs w:val="20"/>
     </w:rPr>
   </w:style>
-  <w:style w:type="character" w:styleId="181">
+  <w:style w:type="character" w:styleId="865">
     <w:name w:val="Footnote Text Char"/>
-    <w:basedOn w:val="663"/>
-    <w:link w:val="180"/>
+    <w:basedOn w:val="884"/>
+    <w:link w:val="864"/>
     <w:uiPriority w:val="99"/>
     <w:semiHidden/>
     <w:pPr>
@@ -32611,9 +32675,9 @@
       <w:szCs w:val="20"/>
     </w:rPr>
   </w:style>
-  <w:style w:type="character" w:styleId="182">
+  <w:style w:type="character" w:styleId="866">
     <w:name w:val="footnote reference"/>
-    <w:basedOn w:val="663"/>
+    <w:basedOn w:val="884"/>
     <w:uiPriority w:val="99"/>
     <w:semiHidden/>
     <w:unhideWhenUsed/>
@@ -32626,10 +32690,10 @@
       <w:vertAlign w:val="superscript"/>
     </w:rPr>
   </w:style>
-  <w:style w:type="paragraph" w:styleId="183">
+  <w:style w:type="paragraph" w:styleId="867">
     <w:name w:val="endnote text"/>
-    <w:basedOn w:val="662"/>
-    <w:link w:val="184"/>
+    <w:basedOn w:val="883"/>
+    <w:link w:val="868"/>
     <w:uiPriority w:val="99"/>
     <w:semiHidden/>
     <w:unhideWhenUsed/>
@@ -32643,10 +32707,10 @@
       <w:szCs w:val="20"/>
     </w:rPr>
   </w:style>
-  <w:style w:type="character" w:styleId="184">
+  <w:style w:type="character" w:styleId="868">
     <w:name w:val="Endnote Text Char"/>
-    <w:basedOn w:val="663"/>
-    <w:link w:val="183"/>
+    <w:basedOn w:val="884"/>
+    <w:link w:val="867"/>
     <w:uiPriority w:val="99"/>
     <w:semiHidden/>
     <w:pPr>
@@ -32659,9 +32723,9 @@
       <w:szCs w:val="20"/>
     </w:rPr>
   </w:style>
-  <w:style w:type="character" w:styleId="185">
+  <w:style w:type="character" w:styleId="869">
     <w:name w:val="endnote reference"/>
-    <w:basedOn w:val="663"/>
+    <w:basedOn w:val="884"/>
     <w:uiPriority w:val="99"/>
     <w:semiHidden/>
     <w:unhideWhenUsed/>
@@ -32674,9 +32738,9 @@
       <w:vertAlign w:val="superscript"/>
     </w:rPr>
   </w:style>
-  <w:style w:type="character" w:styleId="186">
+  <w:style w:type="character" w:styleId="870">
     <w:name w:val="Hyperlink"/>
-    <w:basedOn w:val="663"/>
+    <w:basedOn w:val="884"/>
     <w:uiPriority w:val="99"/>
     <w:unhideWhenUsed/>
     <w:pPr>
@@ -32689,9 +32753,9 @@
       <w:u w:val="single"/>
     </w:rPr>
   </w:style>
-  <w:style w:type="character" w:styleId="187">
+  <w:style w:type="character" w:styleId="871">
     <w:name w:val="FollowedHyperlink"/>
-    <w:basedOn w:val="663"/>
+    <w:basedOn w:val="884"/>
     <w:uiPriority w:val="99"/>
     <w:semiHidden/>
     <w:unhideWhenUsed/>
@@ -32705,10 +32769,10 @@
       <w:u w:val="single"/>
     </w:rPr>
   </w:style>
-  <w:style w:type="paragraph" w:styleId="188">
+  <w:style w:type="paragraph" w:styleId="872">
     <w:name w:val="toc 1"/>
-    <w:basedOn w:val="662"/>
-    <w:next w:val="662"/>
+    <w:basedOn w:val="883"/>
+    <w:next w:val="883"/>
     <w:uiPriority w:val="39"/>
     <w:unhideWhenUsed/>
     <w:pPr>
@@ -32717,10 +32781,10 @@
       <w:ind/>
     </w:pPr>
   </w:style>
-  <w:style w:type="paragraph" w:styleId="189">
+  <w:style w:type="paragraph" w:styleId="873">
     <w:name w:val="toc 2"/>
-    <w:basedOn w:val="662"/>
-    <w:next w:val="662"/>
+    <w:basedOn w:val="883"/>
+    <w:next w:val="883"/>
     <w:uiPriority w:val="39"/>
     <w:unhideWhenUsed/>
     <w:pPr>
@@ -32729,10 +32793,10 @@
       <w:ind w:left="220"/>
     </w:pPr>
   </w:style>
-  <w:style w:type="paragraph" w:styleId="190">
+  <w:style w:type="paragraph" w:styleId="874">
     <w:name w:val="toc 3"/>
-    <w:basedOn w:val="662"/>
-    <w:next w:val="662"/>
+    <w:basedOn w:val="883"/>
+    <w:next w:val="883"/>
     <w:uiPriority w:val="39"/>
     <w:unhideWhenUsed/>
     <w:pPr>
@@ -32741,10 +32805,10 @@
       <w:ind w:left="440"/>
     </w:pPr>
   </w:style>
-  <w:style w:type="paragraph" w:styleId="191">
+  <w:style w:type="paragraph" w:styleId="875">
     <w:name w:val="toc 4"/>
-    <w:basedOn w:val="662"/>
-    <w:next w:val="662"/>
+    <w:basedOn w:val="883"/>
+    <w:next w:val="883"/>
     <w:uiPriority w:val="39"/>
     <w:unhideWhenUsed/>
     <w:pPr>
@@ -32753,10 +32817,10 @@
       <w:ind w:left="660"/>
     </w:pPr>
   </w:style>
-  <w:style w:type="paragraph" w:styleId="192">
+  <w:style w:type="paragraph" w:styleId="876">
     <w:name w:val="toc 5"/>
-    <w:basedOn w:val="662"/>
-    <w:next w:val="662"/>
+    <w:basedOn w:val="883"/>
+    <w:next w:val="883"/>
     <w:uiPriority w:val="39"/>
     <w:unhideWhenUsed/>
     <w:pPr>
@@ -32765,10 +32829,10 @@
       <w:ind w:left="880"/>
     </w:pPr>
   </w:style>
-  <w:style w:type="paragraph" w:styleId="193">
+  <w:style w:type="paragraph" w:styleId="877">
     <w:name w:val="toc 6"/>
-    <w:basedOn w:val="662"/>
-    <w:next w:val="662"/>
+    <w:basedOn w:val="883"/>
+    <w:next w:val="883"/>
     <w:uiPriority w:val="39"/>
     <w:unhideWhenUsed/>
     <w:pPr>
@@ -32777,10 +32841,10 @@
       <w:ind w:left="1100"/>
     </w:pPr>
   </w:style>
-  <w:style w:type="paragraph" w:styleId="194">
+  <w:style w:type="paragraph" w:styleId="878">
     <w:name w:val="toc 7"/>
-    <w:basedOn w:val="662"/>
-    <w:next w:val="662"/>
+    <w:basedOn w:val="883"/>
+    <w:next w:val="883"/>
     <w:uiPriority w:val="39"/>
     <w:unhideWhenUsed/>
     <w:pPr>
@@ -32789,10 +32853,10 @@
       <w:ind w:left="1320"/>
     </w:pPr>
   </w:style>
-  <w:style w:type="paragraph" w:styleId="195">
+  <w:style w:type="paragraph" w:styleId="879">
     <w:name w:val="toc 8"/>
-    <w:basedOn w:val="662"/>
-    <w:next w:val="662"/>
+    <w:basedOn w:val="883"/>
+    <w:next w:val="883"/>
     <w:uiPriority w:val="39"/>
     <w:unhideWhenUsed/>
     <w:pPr>
@@ -32801,10 +32865,10 @@
       <w:ind w:left="1540"/>
     </w:pPr>
   </w:style>
-  <w:style w:type="paragraph" w:styleId="196">
+  <w:style w:type="paragraph" w:styleId="880">
     <w:name w:val="toc 9"/>
-    <w:basedOn w:val="662"/>
-    <w:next w:val="662"/>
+    <w:basedOn w:val="883"/>
+    <w:next w:val="883"/>
     <w:uiPriority w:val="39"/>
     <w:unhideWhenUsed/>
     <w:pPr>
@@ -32813,7 +32877,7 @@
       <w:ind w:left="1760"/>
     </w:pPr>
   </w:style>
-  <w:style w:type="paragraph" w:styleId="206">
+  <w:style w:type="paragraph" w:styleId="881">
     <w:name w:val="TOC Heading"/>
     <w:uiPriority w:val="39"/>
     <w:unhideWhenUsed/>
@@ -32823,10 +32887,10 @@
       <w:ind/>
     </w:pPr>
   </w:style>
-  <w:style w:type="paragraph" w:styleId="207">
+  <w:style w:type="paragraph" w:styleId="882">
     <w:name w:val="table of figures"/>
-    <w:basedOn w:val="662"/>
-    <w:next w:val="662"/>
+    <w:basedOn w:val="883"/>
+    <w:next w:val="883"/>
     <w:uiPriority w:val="99"/>
     <w:unhideWhenUsed/>
     <w:pPr>
@@ -32835,7 +32899,7 @@
       <w:ind/>
     </w:pPr>
   </w:style>
-  <w:style w:type="paragraph" w:styleId="662" w:default="1">
+  <w:style w:type="paragraph" w:styleId="883" w:default="1">
     <w:name w:val="Normal"/>
     <w:qFormat/>
     <w:pPr>
@@ -32844,7 +32908,7 @@
       <w:ind/>
     </w:pPr>
   </w:style>
-  <w:style w:type="character" w:styleId="663" w:default="1">
+  <w:style w:type="character" w:styleId="884" w:default="1">
     <w:name w:val="Default Paragraph Font"/>
     <w:uiPriority w:val="1"/>
     <w:semiHidden/>
@@ -32855,7 +32919,7 @@
       <w:ind/>
     </w:pPr>
   </w:style>
-  <w:style w:type="table" w:styleId="664" w:default="1">
+  <w:style w:type="table" w:styleId="885" w:default="1">
     <w:name w:val="Normal Table"/>
     <w:uiPriority w:val="99"/>
     <w:semiHidden/>
@@ -33048,7 +33112,7 @@
       </w:tcPr>
     </w:tblStylePr>
   </w:style>
-  <w:style w:type="numbering" w:styleId="665" w:default="1">
+  <w:style w:type="numbering" w:styleId="886" w:default="1">
     <w:name w:val="No List"/>
     <w:uiPriority w:val="99"/>
     <w:semiHidden/>
@@ -33059,10 +33123,10 @@
       <w:ind/>
     </w:pPr>
   </w:style>
-  <w:style w:type="paragraph" w:styleId="666">
+  <w:style w:type="paragraph" w:styleId="887">
     <w:name w:val="Balloon Text"/>
-    <w:basedOn w:val="662"/>
-    <w:link w:val="667"/>
+    <w:basedOn w:val="883"/>
+    <w:link w:val="888"/>
     <w:uiPriority w:val="99"/>
     <w:semiHidden/>
     <w:unhideWhenUsed/>
@@ -33077,10 +33141,10 @@
       <w:szCs w:val="18"/>
     </w:rPr>
   </w:style>
-  <w:style w:type="character" w:styleId="667" w:customStyle="1">
+  <w:style w:type="character" w:styleId="888" w:customStyle="1">
     <w:name w:val="Texto de globo Car"/>
-    <w:basedOn w:val="663"/>
-    <w:link w:val="666"/>
+    <w:basedOn w:val="884"/>
+    <w:link w:val="887"/>
     <w:uiPriority w:val="99"/>
     <w:semiHidden/>
     <w:pPr>
@@ -33094,9 +33158,9 @@
       <w:szCs w:val="18"/>
     </w:rPr>
   </w:style>
-  <w:style w:type="paragraph" w:styleId="668">
+  <w:style w:type="paragraph" w:styleId="889">
     <w:name w:val="List Paragraph"/>
-    <w:basedOn w:val="662"/>
+    <w:basedOn w:val="883"/>
     <w:uiPriority w:val="34"/>
     <w:qFormat/>
     <w:pPr>
@@ -33106,9 +33170,9 @@
       <w:contextualSpacing w:val="true"/>
     </w:pPr>
   </w:style>
-  <w:style w:type="character" w:styleId="669" w:customStyle="1">
+  <w:style w:type="character" w:styleId="890" w:customStyle="1">
     <w:name w:val="selectable-text"/>
-    <w:basedOn w:val="663"/>
+    <w:basedOn w:val="884"/>
     <w:pPr>
       <w:pBdr/>
       <w:spacing/>

</xml_diff>